<commit_message>
Changed design of sync
</commit_message>
<xml_diff>
--- a/DesignOfSync.docx
+++ b/DesignOfSync.docx
@@ -1,6 +1,6 @@
 
 <file path=word/document.xml><?xml version="1.0" encoding="utf-8"?>
-<w:document xmlns:wpc="http://schemas.microsoft.com/office/word/2010/wordprocessingCanvas" xmlns:cx="http://schemas.microsoft.com/office/drawing/2014/chartex" xmlns:cx1="http://schemas.microsoft.com/office/drawing/2015/9/8/chartex" xmlns:cx2="http://schemas.microsoft.com/office/drawing/2015/10/21/chartex" xmlns:cx3="http://schemas.microsoft.com/office/drawing/2016/5/9/chartex" xmlns:cx4="http://schemas.microsoft.com/office/drawing/2016/5/10/chartex" xmlns:cx5="http://schemas.microsoft.com/office/drawing/2016/5/11/chartex" xmlns:cx6="http://schemas.microsoft.com/office/drawing/2016/5/12/chartex" xmlns:cx7="http://schemas.microsoft.com/office/drawing/2016/5/13/chartex" xmlns:cx8="http://schemas.microsoft.com/office/drawing/2016/5/14/chartex" xmlns:mc="http://schemas.openxmlformats.org/markup-compatibility/2006" xmlns:aink="http://schemas.microsoft.com/office/drawing/2016/ink" xmlns:am3d="http://schemas.microsoft.com/office/drawing/2017/model3d" xmlns:o="urn:schemas-microsoft-com:office:office" xmlns:r="http://schemas.openxmlformats.org/officeDocument/2006/relationships" xmlns:m="http://schemas.openxmlformats.org/officeDocument/2006/math" xmlns:v="urn:schemas-microsoft-com:vml" xmlns:wp14="http://schemas.microsoft.com/office/word/2010/wordprocessingDrawing" xmlns:wp="http://schemas.openxmlformats.org/drawingml/2006/wordprocessingDrawing" xmlns:w10="urn:schemas-microsoft-com:office:word" xmlns:w="http://schemas.openxmlformats.org/wordprocessingml/2006/main" xmlns:w14="http://schemas.microsoft.com/office/word/2010/wordml" xmlns:w15="http://schemas.microsoft.com/office/word/2012/wordml" xmlns:w16cid="http://schemas.microsoft.com/office/word/2016/wordml/cid" xmlns:w16se="http://schemas.microsoft.com/office/word/2015/wordml/symex" xmlns:wpg="http://schemas.microsoft.com/office/word/2010/wordprocessingGroup" xmlns:wpi="http://schemas.microsoft.com/office/word/2010/wordprocessingInk" xmlns:wne="http://schemas.microsoft.com/office/word/2006/wordml" xmlns:wps="http://schemas.microsoft.com/office/word/2010/wordprocessingShape" mc:Ignorable="w14 w15 w16se w16cid wp14">
+<w:document xmlns:wpc="http://schemas.microsoft.com/office/word/2010/wordprocessingCanvas" xmlns:cx="http://schemas.microsoft.com/office/drawing/2014/chartex" xmlns:cx1="http://schemas.microsoft.com/office/drawing/2015/9/8/chartex" xmlns:cx2="http://schemas.microsoft.com/office/drawing/2015/10/21/chartex" xmlns:cx3="http://schemas.microsoft.com/office/drawing/2016/5/9/chartex" xmlns:cx4="http://schemas.microsoft.com/office/drawing/2016/5/10/chartex" xmlns:cx5="http://schemas.microsoft.com/office/drawing/2016/5/11/chartex" xmlns:cx6="http://schemas.microsoft.com/office/drawing/2016/5/12/chartex" xmlns:cx7="http://schemas.microsoft.com/office/drawing/2016/5/13/chartex" xmlns:cx8="http://schemas.microsoft.com/office/drawing/2016/5/14/chartex" xmlns:mc="http://schemas.openxmlformats.org/markup-compatibility/2006" xmlns:aink="http://schemas.microsoft.com/office/drawing/2016/ink" xmlns:am3d="http://schemas.microsoft.com/office/drawing/2017/model3d" xmlns:o="urn:schemas-microsoft-com:office:office" xmlns:r="http://schemas.openxmlformats.org/officeDocument/2006/relationships" xmlns:m="http://schemas.openxmlformats.org/officeDocument/2006/math" xmlns:v="urn:schemas-microsoft-com:vml" xmlns:wp14="http://schemas.microsoft.com/office/word/2010/wordprocessingDrawing" xmlns:wp="http://schemas.openxmlformats.org/drawingml/2006/wordprocessingDrawing" xmlns:w10="urn:schemas-microsoft-com:office:word" xmlns:w="http://schemas.openxmlformats.org/wordprocessingml/2006/main" xmlns:w14="http://schemas.microsoft.com/office/word/2010/wordml" xmlns:w15="http://schemas.microsoft.com/office/word/2012/wordml" xmlns:w16cex="http://schemas.microsoft.com/office/word/2018/wordml/cex" xmlns:w16cid="http://schemas.microsoft.com/office/word/2016/wordml/cid" xmlns:w16="http://schemas.microsoft.com/office/word/2018/wordml" xmlns:w16se="http://schemas.microsoft.com/office/word/2015/wordml/symex" xmlns:wpg="http://schemas.microsoft.com/office/word/2010/wordprocessingGroup" xmlns:wpi="http://schemas.microsoft.com/office/word/2010/wordprocessingInk" xmlns:wne="http://schemas.microsoft.com/office/word/2006/wordml" xmlns:wps="http://schemas.microsoft.com/office/word/2010/wordprocessingShape" mc:Ignorable="w14 w15 w16se w16cid w16 w16cex wp14">
   <w:body>
     <w:p>
       <w:pPr>
@@ -30,6 +30,7 @@
         <w:t>In this case we will lengthen the dark blue total bar count</w:t>
       </w:r>
     </w:p>
+    <w:p/>
     <w:p>
       <w:r>
         <w:rPr>
@@ -38,16 +39,1014 @@
         <mc:AlternateContent>
           <mc:Choice Requires="wps">
             <w:drawing>
-              <wp:anchor distT="0" distB="0" distL="114300" distR="114300" simplePos="0" relativeHeight="251666432" behindDoc="0" locked="0" layoutInCell="1" allowOverlap="1" wp14:anchorId="312D40F6" wp14:editId="3C3E1CF5">
+              <wp:anchor distT="0" distB="0" distL="114300" distR="114300" simplePos="0" relativeHeight="251682816" behindDoc="0" locked="0" layoutInCell="1" allowOverlap="1" wp14:anchorId="7510F375" wp14:editId="3A2F2250">
+                <wp:simplePos x="0" y="0"/>
+                <wp:positionH relativeFrom="margin">
+                  <wp:posOffset>3562350</wp:posOffset>
+                </wp:positionH>
+                <wp:positionV relativeFrom="paragraph">
+                  <wp:posOffset>193675</wp:posOffset>
+                </wp:positionV>
+                <wp:extent cx="594360" cy="4917758"/>
+                <wp:effectExtent l="10160" t="161290" r="25400" b="6350"/>
+                <wp:wrapNone/>
+                <wp:docPr id="15" name="Right Brace 15"/>
+                <wp:cNvGraphicFramePr/>
+                <a:graphic xmlns:a="http://schemas.openxmlformats.org/drawingml/2006/main">
+                  <a:graphicData uri="http://schemas.microsoft.com/office/word/2010/wordprocessingShape">
+                    <wps:wsp>
+                      <wps:cNvSpPr/>
+                      <wps:spPr>
+                        <a:xfrm rot="16200000">
+                          <a:off x="0" y="0"/>
+                          <a:ext cx="594360" cy="4917758"/>
+                        </a:xfrm>
+                        <a:prstGeom prst="rightBrace">
+                          <a:avLst/>
+                        </a:prstGeom>
+                        <a:ln w="38100"/>
+                      </wps:spPr>
+                      <wps:style>
+                        <a:lnRef idx="1">
+                          <a:schemeClr val="accent1"/>
+                        </a:lnRef>
+                        <a:fillRef idx="0">
+                          <a:schemeClr val="accent1"/>
+                        </a:fillRef>
+                        <a:effectRef idx="0">
+                          <a:schemeClr val="accent1"/>
+                        </a:effectRef>
+                        <a:fontRef idx="minor">
+                          <a:schemeClr val="tx1"/>
+                        </a:fontRef>
+                      </wps:style>
+                      <wps:bodyPr rot="0" spcFirstLastPara="0" vertOverflow="overflow" horzOverflow="overflow" vert="horz" wrap="square" lIns="91440" tIns="45720" rIns="91440" bIns="45720" numCol="1" spcCol="0" rtlCol="0" fromWordArt="0" anchor="ctr" anchorCtr="0" forceAA="0" compatLnSpc="1">
+                        <a:prstTxWarp prst="textNoShape">
+                          <a:avLst/>
+                        </a:prstTxWarp>
+                        <a:noAutofit/>
+                      </wps:bodyPr>
+                    </wps:wsp>
+                  </a:graphicData>
+                </a:graphic>
+                <wp14:sizeRelV relativeFrom="margin">
+                  <wp14:pctHeight>0</wp14:pctHeight>
+                </wp14:sizeRelV>
+              </wp:anchor>
+            </w:drawing>
+          </mc:Choice>
+          <mc:Fallback>
+            <w:pict>
+              <v:shapetype w14:anchorId="00AAEE46" id="_x0000_t88" coordsize="21600,21600" o:spt="88" adj="1800,10800" path="m,qx10800@0l10800@2qy21600@11,10800@3l10800@1qy,21600e" filled="f">
+                <v:formulas>
+                  <v:f eqn="val #0"/>
+                  <v:f eqn="sum 21600 0 #0"/>
+                  <v:f eqn="sum #1 0 #0"/>
+                  <v:f eqn="sum #1 #0 0"/>
+                  <v:f eqn="prod #0 9598 32768"/>
+                  <v:f eqn="sum 21600 0 @4"/>
+                  <v:f eqn="sum 21600 0 #1"/>
+                  <v:f eqn="min #1 @6"/>
+                  <v:f eqn="prod @7 1 2"/>
+                  <v:f eqn="prod #0 2 1"/>
+                  <v:f eqn="sum 21600 0 @9"/>
+                  <v:f eqn="val #1"/>
+                </v:formulas>
+                <v:path arrowok="t" o:connecttype="custom" o:connectlocs="0,0;21600,@11;0,21600" textboxrect="0,@4,7637,@5"/>
+                <v:handles>
+                  <v:h position="center,#0" yrange="0,@8"/>
+                  <v:h position="bottomRight,#1" yrange="@9,@10"/>
+                </v:handles>
+              </v:shapetype>
+              <v:shape id="Right Brace 15" o:spid="_x0000_s1026" type="#_x0000_t88" style="position:absolute;margin-left:280.5pt;margin-top:15.25pt;width:46.8pt;height:387.25pt;rotation:-90;z-index:251682816;visibility:visible;mso-wrap-style:square;mso-height-percent:0;mso-wrap-distance-left:9pt;mso-wrap-distance-top:0;mso-wrap-distance-right:9pt;mso-wrap-distance-bottom:0;mso-position-horizontal:absolute;mso-position-horizontal-relative:margin;mso-position-vertical:absolute;mso-position-vertical-relative:text;mso-height-percent:0;mso-height-relative:margin;v-text-anchor:middle" o:gfxdata="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" adj="218" strokecolor="#4472c4 [3204]" strokeweight="3pt">
+                <v:stroke joinstyle="miter"/>
+                <w10:wrap anchorx="margin"/>
+              </v:shape>
+            </w:pict>
+          </mc:Fallback>
+        </mc:AlternateContent>
+      </w:r>
+    </w:p>
+    <w:p/>
+    <w:p>
+      <w:r>
+        <w:rPr>
+          <w:noProof/>
+        </w:rPr>
+        <mc:AlternateContent>
+          <mc:Choice Requires="wps">
+            <w:drawing>
+              <wp:anchor distT="0" distB="0" distL="114300" distR="114300" simplePos="0" relativeHeight="251688960" behindDoc="0" locked="0" layoutInCell="1" allowOverlap="1" wp14:anchorId="4DFE3FBF" wp14:editId="7D1836B3">
                 <wp:simplePos x="0" y="0"/>
                 <wp:positionH relativeFrom="column">
-                  <wp:posOffset>-5033010</wp:posOffset>
+                  <wp:posOffset>506730</wp:posOffset>
                 </wp:positionH>
                 <wp:positionV relativeFrom="paragraph">
-                  <wp:posOffset>382270</wp:posOffset>
+                  <wp:posOffset>197485</wp:posOffset>
                 </wp:positionV>
-                <wp:extent cx="5612130" cy="426720"/>
-                <wp:effectExtent l="19050" t="19050" r="26670" b="11430"/>
+                <wp:extent cx="1802130" cy="910590"/>
+                <wp:effectExtent l="19050" t="19050" r="26670" b="22860"/>
+                <wp:wrapNone/>
+                <wp:docPr id="18" name="Text Box 18"/>
+                <wp:cNvGraphicFramePr/>
+                <a:graphic xmlns:a="http://schemas.openxmlformats.org/drawingml/2006/main">
+                  <a:graphicData uri="http://schemas.microsoft.com/office/word/2010/wordprocessingShape">
+                    <wps:wsp>
+                      <wps:cNvSpPr txBox="1"/>
+                      <wps:spPr>
+                        <a:xfrm>
+                          <a:off x="0" y="0"/>
+                          <a:ext cx="1802130" cy="910590"/>
+                        </a:xfrm>
+                        <a:prstGeom prst="rect">
+                          <a:avLst/>
+                        </a:prstGeom>
+                        <a:noFill/>
+                        <a:ln w="28575">
+                          <a:solidFill>
+                            <a:schemeClr val="accent2"/>
+                          </a:solidFill>
+                        </a:ln>
+                      </wps:spPr>
+                      <wps:txbx>
+                        <w:txbxContent>
+                          <w:p>
+                            <w:r>
+                              <w:t xml:space="preserve">Increment count by </w:t>
+                            </w:r>
+                            <w:r>
+                              <w:t xml:space="preserve">0, </w:t>
+                            </w:r>
+                            <w:proofErr w:type="spellStart"/>
+                            <w:r>
+                              <w:t>countNegative</w:t>
+                            </w:r>
+                            <w:proofErr w:type="spellEnd"/>
+                            <w:r>
+                              <w:t xml:space="preserve"> is increasing, while </w:t>
+                            </w:r>
+                            <w:proofErr w:type="spellStart"/>
+                            <w:r>
+                              <w:t>countPositive</w:t>
+                            </w:r>
+                            <w:proofErr w:type="spellEnd"/>
+                            <w:r>
+                              <w:t xml:space="preserve"> is larger than it</w:t>
+                            </w:r>
+                          </w:p>
+                        </w:txbxContent>
+                      </wps:txbx>
+                      <wps:bodyPr rot="0" spcFirstLastPara="0" vertOverflow="overflow" horzOverflow="overflow" vert="horz" wrap="square" lIns="91440" tIns="45720" rIns="91440" bIns="45720" numCol="1" spcCol="0" rtlCol="0" fromWordArt="0" anchor="t" anchorCtr="0" forceAA="0" compatLnSpc="1">
+                        <a:prstTxWarp prst="textNoShape">
+                          <a:avLst/>
+                        </a:prstTxWarp>
+                        <a:noAutofit/>
+                      </wps:bodyPr>
+                    </wps:wsp>
+                  </a:graphicData>
+                </a:graphic>
+                <wp14:sizeRelH relativeFrom="margin">
+                  <wp14:pctWidth>0</wp14:pctWidth>
+                </wp14:sizeRelH>
+                <wp14:sizeRelV relativeFrom="margin">
+                  <wp14:pctHeight>0</wp14:pctHeight>
+                </wp14:sizeRelV>
+              </wp:anchor>
+            </w:drawing>
+          </mc:Choice>
+          <mc:Fallback>
+            <w:pict>
+              <v:shapetype w14:anchorId="4DFE3FBF" id="_x0000_t202" coordsize="21600,21600" o:spt="202" path="m,l,21600r21600,l21600,xe">
+                <v:stroke joinstyle="miter"/>
+                <v:path gradientshapeok="t" o:connecttype="rect"/>
+              </v:shapetype>
+              <v:shape id="Text Box 18" o:spid="_x0000_s1026" type="#_x0000_t202" style="position:absolute;margin-left:39.9pt;margin-top:15.55pt;width:141.9pt;height:71.7pt;z-index:251688960;visibility:visible;mso-wrap-style:square;mso-width-percent:0;mso-height-percent:0;mso-wrap-distance-left:9pt;mso-wrap-distance-top:0;mso-wrap-distance-right:9pt;mso-wrap-distance-bottom:0;mso-position-horizontal:absolute;mso-position-horizontal-relative:text;mso-position-vertical:absolute;mso-position-vertical-relative:text;mso-width-percent:0;mso-height-percent:0;mso-width-relative:margin;mso-height-relative:margin;v-text-anchor:top" o:gfxdata="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" filled="f" strokecolor="#ed7d31 [3205]" strokeweight="2.25pt">
+                <v:textbox>
+                  <w:txbxContent>
+                    <w:p>
+                      <w:r>
+                        <w:t xml:space="preserve">Increment count by </w:t>
+                      </w:r>
+                      <w:r>
+                        <w:t xml:space="preserve">0, </w:t>
+                      </w:r>
+                      <w:proofErr w:type="spellStart"/>
+                      <w:r>
+                        <w:t>countNegative</w:t>
+                      </w:r>
+                      <w:proofErr w:type="spellEnd"/>
+                      <w:r>
+                        <w:t xml:space="preserve"> is increasing, while </w:t>
+                      </w:r>
+                      <w:proofErr w:type="spellStart"/>
+                      <w:r>
+                        <w:t>countPositive</w:t>
+                      </w:r>
+                      <w:proofErr w:type="spellEnd"/>
+                      <w:r>
+                        <w:t xml:space="preserve"> is larger than it</w:t>
+                      </w:r>
+                    </w:p>
+                  </w:txbxContent>
+                </v:textbox>
+              </v:shape>
+            </w:pict>
+          </mc:Fallback>
+        </mc:AlternateContent>
+      </w:r>
+    </w:p>
+    <w:p/>
+    <w:p>
+      <w:r>
+        <w:rPr>
+          <w:noProof/>
+        </w:rPr>
+        <mc:AlternateContent>
+          <mc:Choice Requires="wps">
+            <w:drawing>
+              <wp:anchor distT="0" distB="0" distL="114300" distR="114300" simplePos="0" relativeHeight="251684864" behindDoc="0" locked="0" layoutInCell="1" allowOverlap="1" wp14:anchorId="106EA657" wp14:editId="150ED471">
+                <wp:simplePos x="0" y="0"/>
+                <wp:positionH relativeFrom="column">
+                  <wp:posOffset>2762250</wp:posOffset>
+                </wp:positionH>
+                <wp:positionV relativeFrom="paragraph">
+                  <wp:posOffset>182880</wp:posOffset>
+                </wp:positionV>
+                <wp:extent cx="2186940" cy="876300"/>
+                <wp:effectExtent l="19050" t="19050" r="22860" b="19050"/>
+                <wp:wrapNone/>
+                <wp:docPr id="16" name="Text Box 16"/>
+                <wp:cNvGraphicFramePr/>
+                <a:graphic xmlns:a="http://schemas.openxmlformats.org/drawingml/2006/main">
+                  <a:graphicData uri="http://schemas.microsoft.com/office/word/2010/wordprocessingShape">
+                    <wps:wsp>
+                      <wps:cNvSpPr txBox="1"/>
+                      <wps:spPr>
+                        <a:xfrm>
+                          <a:off x="0" y="0"/>
+                          <a:ext cx="2186940" cy="876300"/>
+                        </a:xfrm>
+                        <a:prstGeom prst="rect">
+                          <a:avLst/>
+                        </a:prstGeom>
+                        <a:noFill/>
+                        <a:ln w="28575">
+                          <a:solidFill>
+                            <a:srgbClr val="0070C0"/>
+                          </a:solidFill>
+                        </a:ln>
+                      </wps:spPr>
+                      <wps:txbx>
+                        <w:txbxContent>
+                          <w:p>
+                            <w:r>
+                              <w:t>Increment count by 1</w:t>
+                            </w:r>
+                            <w:r>
+                              <w:t xml:space="preserve">, </w:t>
+                            </w:r>
+                            <w:proofErr w:type="spellStart"/>
+                            <w:r>
+                              <w:t>countNegative</w:t>
+                            </w:r>
+                            <w:proofErr w:type="spellEnd"/>
+                            <w:r>
+                              <w:t xml:space="preserve"> is larger than </w:t>
+                            </w:r>
+                            <w:proofErr w:type="spellStart"/>
+                            <w:r>
+                              <w:t>countPostive</w:t>
+                            </w:r>
+                            <w:proofErr w:type="spellEnd"/>
+                            <w:r>
+                              <w:t xml:space="preserve"> and </w:t>
+                            </w:r>
+                            <w:proofErr w:type="spellStart"/>
+                            <w:r>
+                              <w:t>countNegative</w:t>
+                            </w:r>
+                            <w:proofErr w:type="spellEnd"/>
+                            <w:r>
+                              <w:t xml:space="preserve"> is increasing</w:t>
+                            </w:r>
+                          </w:p>
+                        </w:txbxContent>
+                      </wps:txbx>
+                      <wps:bodyPr rot="0" spcFirstLastPara="0" vertOverflow="overflow" horzOverflow="overflow" vert="horz" wrap="square" lIns="91440" tIns="45720" rIns="91440" bIns="45720" numCol="1" spcCol="0" rtlCol="0" fromWordArt="0" anchor="t" anchorCtr="0" forceAA="0" compatLnSpc="1">
+                        <a:prstTxWarp prst="textNoShape">
+                          <a:avLst/>
+                        </a:prstTxWarp>
+                        <a:noAutofit/>
+                      </wps:bodyPr>
+                    </wps:wsp>
+                  </a:graphicData>
+                </a:graphic>
+                <wp14:sizeRelH relativeFrom="margin">
+                  <wp14:pctWidth>0</wp14:pctWidth>
+                </wp14:sizeRelH>
+                <wp14:sizeRelV relativeFrom="margin">
+                  <wp14:pctHeight>0</wp14:pctHeight>
+                </wp14:sizeRelV>
+              </wp:anchor>
+            </w:drawing>
+          </mc:Choice>
+          <mc:Fallback>
+            <w:pict>
+              <v:shape w14:anchorId="106EA657" id="Text Box 16" o:spid="_x0000_s1027" type="#_x0000_t202" style="position:absolute;margin-left:217.5pt;margin-top:14.4pt;width:172.2pt;height:69pt;z-index:251684864;visibility:visible;mso-wrap-style:square;mso-width-percent:0;mso-height-percent:0;mso-wrap-distance-left:9pt;mso-wrap-distance-top:0;mso-wrap-distance-right:9pt;mso-wrap-distance-bottom:0;mso-position-horizontal:absolute;mso-position-horizontal-relative:text;mso-position-vertical:absolute;mso-position-vertical-relative:text;mso-width-percent:0;mso-height-percent:0;mso-width-relative:margin;mso-height-relative:margin;v-text-anchor:top" o:gfxdata="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" filled="f" strokecolor="#0070c0" strokeweight="2.25pt">
+                <v:textbox>
+                  <w:txbxContent>
+                    <w:p>
+                      <w:r>
+                        <w:t>Increment count by 1</w:t>
+                      </w:r>
+                      <w:r>
+                        <w:t xml:space="preserve">, </w:t>
+                      </w:r>
+                      <w:proofErr w:type="spellStart"/>
+                      <w:r>
+                        <w:t>countNegative</w:t>
+                      </w:r>
+                      <w:proofErr w:type="spellEnd"/>
+                      <w:r>
+                        <w:t xml:space="preserve"> is larger than </w:t>
+                      </w:r>
+                      <w:proofErr w:type="spellStart"/>
+                      <w:r>
+                        <w:t>countPostive</w:t>
+                      </w:r>
+                      <w:proofErr w:type="spellEnd"/>
+                      <w:r>
+                        <w:t xml:space="preserve"> and </w:t>
+                      </w:r>
+                      <w:proofErr w:type="spellStart"/>
+                      <w:r>
+                        <w:t>countNegative</w:t>
+                      </w:r>
+                      <w:proofErr w:type="spellEnd"/>
+                      <w:r>
+                        <w:t xml:space="preserve"> is increasing</w:t>
+                      </w:r>
+                    </w:p>
+                  </w:txbxContent>
+                </v:textbox>
+              </v:shape>
+            </w:pict>
+          </mc:Fallback>
+        </mc:AlternateContent>
+      </w:r>
+    </w:p>
+    <w:p>
+      <w:r>
+        <w:rPr>
+          <w:noProof/>
+        </w:rPr>
+        <mc:AlternateContent>
+          <mc:Choice Requires="wps">
+            <w:drawing>
+              <wp:anchor distT="0" distB="0" distL="114300" distR="114300" simplePos="0" relativeHeight="251708416" behindDoc="0" locked="0" layoutInCell="1" allowOverlap="1" wp14:anchorId="4B16B977" wp14:editId="2088B87F">
+                <wp:simplePos x="0" y="0"/>
+                <wp:positionH relativeFrom="column">
+                  <wp:posOffset>1112520</wp:posOffset>
+                </wp:positionH>
+                <wp:positionV relativeFrom="paragraph">
+                  <wp:posOffset>270510</wp:posOffset>
+                </wp:positionV>
+                <wp:extent cx="1257300" cy="304800"/>
+                <wp:effectExtent l="0" t="0" r="19050" b="19050"/>
+                <wp:wrapNone/>
+                <wp:docPr id="28" name="Text Box 28"/>
+                <wp:cNvGraphicFramePr/>
+                <a:graphic xmlns:a="http://schemas.openxmlformats.org/drawingml/2006/main">
+                  <a:graphicData uri="http://schemas.microsoft.com/office/word/2010/wordprocessingShape">
+                    <wps:wsp>
+                      <wps:cNvSpPr txBox="1"/>
+                      <wps:spPr>
+                        <a:xfrm>
+                          <a:off x="0" y="0"/>
+                          <a:ext cx="1257300" cy="304800"/>
+                        </a:xfrm>
+                        <a:prstGeom prst="rect">
+                          <a:avLst/>
+                        </a:prstGeom>
+                        <a:solidFill>
+                          <a:srgbClr val="FF0000">
+                            <a:alpha val="16078"/>
+                          </a:srgbClr>
+                        </a:solidFill>
+                        <a:ln w="6350">
+                          <a:solidFill>
+                            <a:prstClr val="black"/>
+                          </a:solidFill>
+                        </a:ln>
+                      </wps:spPr>
+                      <wps:txbx>
+                        <w:txbxContent>
+                          <w:p>
+                            <w:proofErr w:type="spellStart"/>
+                            <w:r>
+                              <w:t>countPositive</w:t>
+                            </w:r>
+                            <w:proofErr w:type="spellEnd"/>
+                            <w:r>
+                              <w:t xml:space="preserve"> = 8</w:t>
+                            </w:r>
+                          </w:p>
+                        </w:txbxContent>
+                      </wps:txbx>
+                      <wps:bodyPr rot="0" spcFirstLastPara="0" vertOverflow="overflow" horzOverflow="overflow" vert="horz" wrap="square" lIns="91440" tIns="45720" rIns="91440" bIns="45720" numCol="1" spcCol="0" rtlCol="0" fromWordArt="0" anchor="t" anchorCtr="0" forceAA="0" compatLnSpc="1">
+                        <a:prstTxWarp prst="textNoShape">
+                          <a:avLst/>
+                        </a:prstTxWarp>
+                        <a:noAutofit/>
+                      </wps:bodyPr>
+                    </wps:wsp>
+                  </a:graphicData>
+                </a:graphic>
+                <wp14:sizeRelH relativeFrom="margin">
+                  <wp14:pctWidth>0</wp14:pctWidth>
+                </wp14:sizeRelH>
+                <wp14:sizeRelV relativeFrom="margin">
+                  <wp14:pctHeight>0</wp14:pctHeight>
+                </wp14:sizeRelV>
+              </wp:anchor>
+            </w:drawing>
+          </mc:Choice>
+          <mc:Fallback>
+            <w:pict>
+              <v:shape w14:anchorId="4B16B977" id="Text Box 28" o:spid="_x0000_s1028" type="#_x0000_t202" style="position:absolute;margin-left:87.6pt;margin-top:21.3pt;width:99pt;height:24pt;z-index:251708416;visibility:visible;mso-wrap-style:square;mso-width-percent:0;mso-height-percent:0;mso-wrap-distance-left:9pt;mso-wrap-distance-top:0;mso-wrap-distance-right:9pt;mso-wrap-distance-bottom:0;mso-position-horizontal:absolute;mso-position-horizontal-relative:text;mso-position-vertical:absolute;mso-position-vertical-relative:text;mso-width-percent:0;mso-height-percent:0;mso-width-relative:margin;mso-height-relative:margin;v-text-anchor:top" o:gfxdata="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" fillcolor="red" strokeweight=".5pt">
+                <v:fill opacity="10537f"/>
+                <v:textbox>
+                  <w:txbxContent>
+                    <w:p>
+                      <w:proofErr w:type="spellStart"/>
+                      <w:r>
+                        <w:t>countPositive</w:t>
+                      </w:r>
+                      <w:proofErr w:type="spellEnd"/>
+                      <w:r>
+                        <w:t xml:space="preserve"> = 8</w:t>
+                      </w:r>
+                    </w:p>
+                  </w:txbxContent>
+                </v:textbox>
+              </v:shape>
+            </w:pict>
+          </mc:Fallback>
+        </mc:AlternateContent>
+      </w:r>
+    </w:p>
+    <w:p>
+      <w:r>
+        <w:rPr>
+          <w:noProof/>
+        </w:rPr>
+        <mc:AlternateContent>
+          <mc:Choice Requires="wps">
+            <w:drawing>
+              <wp:anchor distT="0" distB="0" distL="114300" distR="114300" simplePos="0" relativeHeight="251670528" behindDoc="0" locked="0" layoutInCell="1" allowOverlap="1" wp14:anchorId="3534DCEA" wp14:editId="159D2278">
+                <wp:simplePos x="0" y="0"/>
+                <wp:positionH relativeFrom="column">
+                  <wp:posOffset>-563880</wp:posOffset>
+                </wp:positionH>
+                <wp:positionV relativeFrom="paragraph">
+                  <wp:posOffset>274320</wp:posOffset>
+                </wp:positionV>
+                <wp:extent cx="1242060" cy="304800"/>
+                <wp:effectExtent l="0" t="0" r="15240" b="19050"/>
+                <wp:wrapNone/>
+                <wp:docPr id="8" name="Text Box 8"/>
+                <wp:cNvGraphicFramePr/>
+                <a:graphic xmlns:a="http://schemas.openxmlformats.org/drawingml/2006/main">
+                  <a:graphicData uri="http://schemas.microsoft.com/office/word/2010/wordprocessingShape">
+                    <wps:wsp>
+                      <wps:cNvSpPr txBox="1"/>
+                      <wps:spPr>
+                        <a:xfrm>
+                          <a:off x="0" y="0"/>
+                          <a:ext cx="1242060" cy="304800"/>
+                        </a:xfrm>
+                        <a:prstGeom prst="rect">
+                          <a:avLst/>
+                        </a:prstGeom>
+                        <a:solidFill>
+                          <a:srgbClr val="FF0000">
+                            <a:alpha val="16078"/>
+                          </a:srgbClr>
+                        </a:solidFill>
+                        <a:ln w="6350">
+                          <a:solidFill>
+                            <a:prstClr val="black"/>
+                          </a:solidFill>
+                        </a:ln>
+                      </wps:spPr>
+                      <wps:txbx>
+                        <w:txbxContent>
+                          <w:p>
+                            <w:proofErr w:type="spellStart"/>
+                            <w:r>
+                              <w:t>countPositive</w:t>
+                            </w:r>
+                            <w:proofErr w:type="spellEnd"/>
+                            <w:r>
+                              <w:t xml:space="preserve"> = 0</w:t>
+                            </w:r>
+                          </w:p>
+                        </w:txbxContent>
+                      </wps:txbx>
+                      <wps:bodyPr rot="0" spcFirstLastPara="0" vertOverflow="overflow" horzOverflow="overflow" vert="horz" wrap="square" lIns="91440" tIns="45720" rIns="91440" bIns="45720" numCol="1" spcCol="0" rtlCol="0" fromWordArt="0" anchor="t" anchorCtr="0" forceAA="0" compatLnSpc="1">
+                        <a:prstTxWarp prst="textNoShape">
+                          <a:avLst/>
+                        </a:prstTxWarp>
+                        <a:noAutofit/>
+                      </wps:bodyPr>
+                    </wps:wsp>
+                  </a:graphicData>
+                </a:graphic>
+                <wp14:sizeRelH relativeFrom="margin">
+                  <wp14:pctWidth>0</wp14:pctWidth>
+                </wp14:sizeRelH>
+                <wp14:sizeRelV relativeFrom="margin">
+                  <wp14:pctHeight>0</wp14:pctHeight>
+                </wp14:sizeRelV>
+              </wp:anchor>
+            </w:drawing>
+          </mc:Choice>
+          <mc:Fallback>
+            <w:pict>
+              <v:shape w14:anchorId="3534DCEA" id="Text Box 8" o:spid="_x0000_s1029" type="#_x0000_t202" style="position:absolute;margin-left:-44.4pt;margin-top:21.6pt;width:97.8pt;height:24pt;z-index:251670528;visibility:visible;mso-wrap-style:square;mso-width-percent:0;mso-height-percent:0;mso-wrap-distance-left:9pt;mso-wrap-distance-top:0;mso-wrap-distance-right:9pt;mso-wrap-distance-bottom:0;mso-position-horizontal:absolute;mso-position-horizontal-relative:text;mso-position-vertical:absolute;mso-position-vertical-relative:text;mso-width-percent:0;mso-height-percent:0;mso-width-relative:margin;mso-height-relative:margin;v-text-anchor:top" o:gfxdata="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" fillcolor="red" strokeweight=".5pt">
+                <v:fill opacity="10537f"/>
+                <v:textbox>
+                  <w:txbxContent>
+                    <w:p>
+                      <w:proofErr w:type="spellStart"/>
+                      <w:r>
+                        <w:t>countPositive</w:t>
+                      </w:r>
+                      <w:proofErr w:type="spellEnd"/>
+                      <w:r>
+                        <w:t xml:space="preserve"> = 0</w:t>
+                      </w:r>
+                    </w:p>
+                  </w:txbxContent>
+                </v:textbox>
+              </v:shape>
+            </w:pict>
+          </mc:Fallback>
+        </mc:AlternateContent>
+      </w:r>
+    </w:p>
+    <w:p>
+      <w:r>
+        <w:rPr>
+          <w:noProof/>
+        </w:rPr>
+        <mc:AlternateContent>
+          <mc:Choice Requires="wps">
+            <w:drawing>
+              <wp:anchor distT="0" distB="0" distL="114300" distR="114300" simplePos="0" relativeHeight="251672576" behindDoc="0" locked="0" layoutInCell="1" allowOverlap="1" wp14:anchorId="42FF0601" wp14:editId="6B5BE322">
+                <wp:simplePos x="0" y="0"/>
+                <wp:positionH relativeFrom="margin">
+                  <wp:posOffset>-579120</wp:posOffset>
+                </wp:positionH>
+                <wp:positionV relativeFrom="paragraph">
+                  <wp:posOffset>296545</wp:posOffset>
+                </wp:positionV>
+                <wp:extent cx="1264920" cy="304800"/>
+                <wp:effectExtent l="0" t="0" r="11430" b="19050"/>
+                <wp:wrapNone/>
+                <wp:docPr id="9" name="Text Box 9"/>
+                <wp:cNvGraphicFramePr/>
+                <a:graphic xmlns:a="http://schemas.openxmlformats.org/drawingml/2006/main">
+                  <a:graphicData uri="http://schemas.microsoft.com/office/word/2010/wordprocessingShape">
+                    <wps:wsp>
+                      <wps:cNvSpPr txBox="1"/>
+                      <wps:spPr>
+                        <a:xfrm>
+                          <a:off x="0" y="0"/>
+                          <a:ext cx="1264920" cy="304800"/>
+                        </a:xfrm>
+                        <a:prstGeom prst="rect">
+                          <a:avLst/>
+                        </a:prstGeom>
+                        <a:solidFill>
+                          <a:srgbClr val="00B0F0">
+                            <a:alpha val="15686"/>
+                          </a:srgbClr>
+                        </a:solidFill>
+                        <a:ln w="6350">
+                          <a:solidFill>
+                            <a:prstClr val="black"/>
+                          </a:solidFill>
+                        </a:ln>
+                      </wps:spPr>
+                      <wps:txbx>
+                        <w:txbxContent>
+                          <w:p>
+                            <w:proofErr w:type="spellStart"/>
+                            <w:r>
+                              <w:t>count</w:t>
+                            </w:r>
+                            <w:r>
+                              <w:t>Negative</w:t>
+                            </w:r>
+                            <w:proofErr w:type="spellEnd"/>
+                            <w:r>
+                              <w:t xml:space="preserve"> = </w:t>
+                            </w:r>
+                            <w:r>
+                              <w:t>0</w:t>
+                            </w:r>
+                          </w:p>
+                        </w:txbxContent>
+                      </wps:txbx>
+                      <wps:bodyPr rot="0" spcFirstLastPara="0" vertOverflow="overflow" horzOverflow="overflow" vert="horz" wrap="square" lIns="91440" tIns="45720" rIns="91440" bIns="45720" numCol="1" spcCol="0" rtlCol="0" fromWordArt="0" anchor="t" anchorCtr="0" forceAA="0" compatLnSpc="1">
+                        <a:prstTxWarp prst="textNoShape">
+                          <a:avLst/>
+                        </a:prstTxWarp>
+                        <a:noAutofit/>
+                      </wps:bodyPr>
+                    </wps:wsp>
+                  </a:graphicData>
+                </a:graphic>
+                <wp14:sizeRelH relativeFrom="margin">
+                  <wp14:pctWidth>0</wp14:pctWidth>
+                </wp14:sizeRelH>
+                <wp14:sizeRelV relativeFrom="margin">
+                  <wp14:pctHeight>0</wp14:pctHeight>
+                </wp14:sizeRelV>
+              </wp:anchor>
+            </w:drawing>
+          </mc:Choice>
+          <mc:Fallback>
+            <w:pict>
+              <v:shape w14:anchorId="42FF0601" id="Text Box 9" o:spid="_x0000_s1030" type="#_x0000_t202" style="position:absolute;margin-left:-45.6pt;margin-top:23.35pt;width:99.6pt;height:24pt;z-index:251672576;visibility:visible;mso-wrap-style:square;mso-width-percent:0;mso-height-percent:0;mso-wrap-distance-left:9pt;mso-wrap-distance-top:0;mso-wrap-distance-right:9pt;mso-wrap-distance-bottom:0;mso-position-horizontal:absolute;mso-position-horizontal-relative:margin;mso-position-vertical:absolute;mso-position-vertical-relative:text;mso-width-percent:0;mso-height-percent:0;mso-width-relative:margin;mso-height-relative:margin;v-text-anchor:top" o:gfxdata="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" fillcolor="#00b0f0" strokeweight=".5pt">
+                <v:fill opacity="10280f"/>
+                <v:textbox>
+                  <w:txbxContent>
+                    <w:p>
+                      <w:proofErr w:type="spellStart"/>
+                      <w:r>
+                        <w:t>count</w:t>
+                      </w:r>
+                      <w:r>
+                        <w:t>Negative</w:t>
+                      </w:r>
+                      <w:proofErr w:type="spellEnd"/>
+                      <w:r>
+                        <w:t xml:space="preserve"> = </w:t>
+                      </w:r>
+                      <w:r>
+                        <w:t>0</w:t>
+                      </w:r>
+                    </w:p>
+                  </w:txbxContent>
+                </v:textbox>
+                <w10:wrap anchorx="margin"/>
+              </v:shape>
+            </w:pict>
+          </mc:Fallback>
+        </mc:AlternateContent>
+      </w:r>
+      <w:r>
+        <w:rPr>
+          <w:noProof/>
+        </w:rPr>
+        <mc:AlternateContent>
+          <mc:Choice Requires="wps">
+            <w:drawing>
+              <wp:anchor distT="0" distB="0" distL="114300" distR="114300" simplePos="0" relativeHeight="251700224" behindDoc="0" locked="0" layoutInCell="1" allowOverlap="1" wp14:anchorId="1427070D" wp14:editId="5BA111DB">
+                <wp:simplePos x="0" y="0"/>
+                <wp:positionH relativeFrom="margin">
+                  <wp:posOffset>1112520</wp:posOffset>
+                </wp:positionH>
+                <wp:positionV relativeFrom="paragraph">
+                  <wp:posOffset>2540</wp:posOffset>
+                </wp:positionV>
+                <wp:extent cx="1264920" cy="304800"/>
+                <wp:effectExtent l="0" t="0" r="11430" b="19050"/>
+                <wp:wrapNone/>
+                <wp:docPr id="24" name="Text Box 24"/>
+                <wp:cNvGraphicFramePr/>
+                <a:graphic xmlns:a="http://schemas.openxmlformats.org/drawingml/2006/main">
+                  <a:graphicData uri="http://schemas.microsoft.com/office/word/2010/wordprocessingShape">
+                    <wps:wsp>
+                      <wps:cNvSpPr txBox="1"/>
+                      <wps:spPr>
+                        <a:xfrm>
+                          <a:off x="0" y="0"/>
+                          <a:ext cx="1264920" cy="304800"/>
+                        </a:xfrm>
+                        <a:prstGeom prst="rect">
+                          <a:avLst/>
+                        </a:prstGeom>
+                        <a:solidFill>
+                          <a:srgbClr val="00B0F0">
+                            <a:alpha val="15686"/>
+                          </a:srgbClr>
+                        </a:solidFill>
+                        <a:ln w="6350">
+                          <a:solidFill>
+                            <a:prstClr val="black"/>
+                          </a:solidFill>
+                        </a:ln>
+                      </wps:spPr>
+                      <wps:txbx>
+                        <w:txbxContent>
+                          <w:p>
+                            <w:proofErr w:type="spellStart"/>
+                            <w:r>
+                              <w:t>countNegative</w:t>
+                            </w:r>
+                            <w:proofErr w:type="spellEnd"/>
+                            <w:r>
+                              <w:t xml:space="preserve"> = </w:t>
+                            </w:r>
+                            <w:r>
+                              <w:t>8</w:t>
+                            </w:r>
+                          </w:p>
+                        </w:txbxContent>
+                      </wps:txbx>
+                      <wps:bodyPr rot="0" spcFirstLastPara="0" vertOverflow="overflow" horzOverflow="overflow" vert="horz" wrap="square" lIns="91440" tIns="45720" rIns="91440" bIns="45720" numCol="1" spcCol="0" rtlCol="0" fromWordArt="0" anchor="t" anchorCtr="0" forceAA="0" compatLnSpc="1">
+                        <a:prstTxWarp prst="textNoShape">
+                          <a:avLst/>
+                        </a:prstTxWarp>
+                        <a:noAutofit/>
+                      </wps:bodyPr>
+                    </wps:wsp>
+                  </a:graphicData>
+                </a:graphic>
+                <wp14:sizeRelH relativeFrom="margin">
+                  <wp14:pctWidth>0</wp14:pctWidth>
+                </wp14:sizeRelH>
+                <wp14:sizeRelV relativeFrom="margin">
+                  <wp14:pctHeight>0</wp14:pctHeight>
+                </wp14:sizeRelV>
+              </wp:anchor>
+            </w:drawing>
+          </mc:Choice>
+          <mc:Fallback>
+            <w:pict>
+              <v:shape w14:anchorId="1427070D" id="Text Box 24" o:spid="_x0000_s1031" type="#_x0000_t202" style="position:absolute;margin-left:87.6pt;margin-top:.2pt;width:99.6pt;height:24pt;z-index:251700224;visibility:visible;mso-wrap-style:square;mso-width-percent:0;mso-height-percent:0;mso-wrap-distance-left:9pt;mso-wrap-distance-top:0;mso-wrap-distance-right:9pt;mso-wrap-distance-bottom:0;mso-position-horizontal:absolute;mso-position-horizontal-relative:margin;mso-position-vertical:absolute;mso-position-vertical-relative:text;mso-width-percent:0;mso-height-percent:0;mso-width-relative:margin;mso-height-relative:margin;v-text-anchor:top" o:gfxdata="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" fillcolor="#00b0f0" strokeweight=".5pt">
+                <v:fill opacity="10280f"/>
+                <v:textbox>
+                  <w:txbxContent>
+                    <w:p>
+                      <w:proofErr w:type="spellStart"/>
+                      <w:r>
+                        <w:t>countNegative</w:t>
+                      </w:r>
+                      <w:proofErr w:type="spellEnd"/>
+                      <w:r>
+                        <w:t xml:space="preserve"> = </w:t>
+                      </w:r>
+                      <w:r>
+                        <w:t>8</w:t>
+                      </w:r>
+                    </w:p>
+                  </w:txbxContent>
+                </v:textbox>
+                <w10:wrap anchorx="margin"/>
+              </v:shape>
+            </w:pict>
+          </mc:Fallback>
+        </mc:AlternateContent>
+      </w:r>
+      <w:r>
+        <w:rPr>
+          <w:noProof/>
+        </w:rPr>
+        <mc:AlternateContent>
+          <mc:Choice Requires="wps">
+            <w:drawing>
+              <wp:anchor distT="0" distB="0" distL="114300" distR="114300" simplePos="0" relativeHeight="251686912" behindDoc="0" locked="0" layoutInCell="1" allowOverlap="1" wp14:anchorId="229BC454" wp14:editId="5AFA502D">
+                <wp:simplePos x="0" y="0"/>
+                <wp:positionH relativeFrom="margin">
+                  <wp:posOffset>501652</wp:posOffset>
+                </wp:positionH>
+                <wp:positionV relativeFrom="paragraph">
+                  <wp:posOffset>36194</wp:posOffset>
+                </wp:positionV>
+                <wp:extent cx="1082040" cy="688342"/>
+                <wp:effectExtent l="25400" t="146050" r="10160" b="0"/>
+                <wp:wrapNone/>
+                <wp:docPr id="17" name="Right Brace 17"/>
+                <wp:cNvGraphicFramePr/>
+                <a:graphic xmlns:a="http://schemas.openxmlformats.org/drawingml/2006/main">
+                  <a:graphicData uri="http://schemas.microsoft.com/office/word/2010/wordprocessingShape">
+                    <wps:wsp>
+                      <wps:cNvSpPr/>
+                      <wps:spPr>
+                        <a:xfrm rot="16200000">
+                          <a:off x="0" y="0"/>
+                          <a:ext cx="1082040" cy="688342"/>
+                        </a:xfrm>
+                        <a:prstGeom prst="rightBrace">
+                          <a:avLst/>
+                        </a:prstGeom>
+                        <a:ln w="38100">
+                          <a:solidFill>
+                            <a:schemeClr val="accent2"/>
+                          </a:solidFill>
+                        </a:ln>
+                      </wps:spPr>
+                      <wps:style>
+                        <a:lnRef idx="1">
+                          <a:schemeClr val="accent1"/>
+                        </a:lnRef>
+                        <a:fillRef idx="0">
+                          <a:schemeClr val="accent1"/>
+                        </a:fillRef>
+                        <a:effectRef idx="0">
+                          <a:schemeClr val="accent1"/>
+                        </a:effectRef>
+                        <a:fontRef idx="minor">
+                          <a:schemeClr val="tx1"/>
+                        </a:fontRef>
+                      </wps:style>
+                      <wps:bodyPr rot="0" spcFirstLastPara="0" vertOverflow="overflow" horzOverflow="overflow" vert="horz" wrap="square" lIns="91440" tIns="45720" rIns="91440" bIns="45720" numCol="1" spcCol="0" rtlCol="0" fromWordArt="0" anchor="ctr" anchorCtr="0" forceAA="0" compatLnSpc="1">
+                        <a:prstTxWarp prst="textNoShape">
+                          <a:avLst/>
+                        </a:prstTxWarp>
+                        <a:noAutofit/>
+                      </wps:bodyPr>
+                    </wps:wsp>
+                  </a:graphicData>
+                </a:graphic>
+                <wp14:sizeRelH relativeFrom="margin">
+                  <wp14:pctWidth>0</wp14:pctWidth>
+                </wp14:sizeRelH>
+                <wp14:sizeRelV relativeFrom="margin">
+                  <wp14:pctHeight>0</wp14:pctHeight>
+                </wp14:sizeRelV>
+              </wp:anchor>
+            </w:drawing>
+          </mc:Choice>
+          <mc:Fallback>
+            <w:pict>
+              <v:shape w14:anchorId="4DB41066" id="Right Brace 17" o:spid="_x0000_s1026" type="#_x0000_t88" style="position:absolute;margin-left:39.5pt;margin-top:2.85pt;width:85.2pt;height:54.2pt;rotation:-90;z-index:251686912;visibility:visible;mso-wrap-style:square;mso-width-percent:0;mso-height-percent:0;mso-wrap-distance-left:9pt;mso-wrap-distance-top:0;mso-wrap-distance-right:9pt;mso-wrap-distance-bottom:0;mso-position-horizontal:absolute;mso-position-horizontal-relative:margin;mso-position-vertical:absolute;mso-position-vertical-relative:text;mso-width-percent:0;mso-height-percent:0;mso-width-relative:margin;mso-height-relative:margin;v-text-anchor:middle" o:gfxdata="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" strokecolor="#ed7d31 [3205]" strokeweight="3pt">
+                <v:stroke joinstyle="miter"/>
+                <w10:wrap anchorx="margin"/>
+              </v:shape>
+            </w:pict>
+          </mc:Fallback>
+        </mc:AlternateContent>
+      </w:r>
+    </w:p>
+    <w:p>
+      <w:r>
+        <w:rPr>
+          <w:noProof/>
+        </w:rPr>
+        <mc:AlternateContent>
+          <mc:Choice Requires="wps">
+            <w:drawing>
+              <wp:anchor distT="0" distB="0" distL="114300" distR="114300" simplePos="0" relativeHeight="251673600" behindDoc="0" locked="0" layoutInCell="1" allowOverlap="1" wp14:anchorId="37841C89" wp14:editId="7D7D4AAC">
+                <wp:simplePos x="0" y="0"/>
+                <wp:positionH relativeFrom="column">
+                  <wp:posOffset>45720</wp:posOffset>
+                </wp:positionH>
+                <wp:positionV relativeFrom="paragraph">
+                  <wp:posOffset>281940</wp:posOffset>
+                </wp:positionV>
+                <wp:extent cx="11430" cy="502920"/>
+                <wp:effectExtent l="0" t="0" r="26670" b="30480"/>
+                <wp:wrapNone/>
+                <wp:docPr id="10" name="Straight Connector 10"/>
+                <wp:cNvGraphicFramePr/>
+                <a:graphic xmlns:a="http://schemas.openxmlformats.org/drawingml/2006/main">
+                  <a:graphicData uri="http://schemas.microsoft.com/office/word/2010/wordprocessingShape">
+                    <wps:wsp>
+                      <wps:cNvCnPr/>
+                      <wps:spPr>
+                        <a:xfrm flipH="1">
+                          <a:off x="0" y="0"/>
+                          <a:ext cx="11430" cy="502920"/>
+                        </a:xfrm>
+                        <a:prstGeom prst="line">
+                          <a:avLst/>
+                        </a:prstGeom>
+                        <a:ln w="19050"/>
+                      </wps:spPr>
+                      <wps:style>
+                        <a:lnRef idx="1">
+                          <a:schemeClr val="dk1"/>
+                        </a:lnRef>
+                        <a:fillRef idx="0">
+                          <a:schemeClr val="dk1"/>
+                        </a:fillRef>
+                        <a:effectRef idx="0">
+                          <a:schemeClr val="dk1"/>
+                        </a:effectRef>
+                        <a:fontRef idx="minor">
+                          <a:schemeClr val="tx1"/>
+                        </a:fontRef>
+                      </wps:style>
+                      <wps:bodyPr/>
+                    </wps:wsp>
+                  </a:graphicData>
+                </a:graphic>
+                <wp14:sizeRelH relativeFrom="margin">
+                  <wp14:pctWidth>0</wp14:pctWidth>
+                </wp14:sizeRelH>
+                <wp14:sizeRelV relativeFrom="margin">
+                  <wp14:pctHeight>0</wp14:pctHeight>
+                </wp14:sizeRelV>
+              </wp:anchor>
+            </w:drawing>
+          </mc:Choice>
+          <mc:Fallback>
+            <w:pict>
+              <v:line w14:anchorId="2BA557E9" id="Straight Connector 10" o:spid="_x0000_s1026" style="position:absolute;flip:x;z-index:251673600;visibility:visible;mso-wrap-style:square;mso-width-percent:0;mso-height-percent:0;mso-wrap-distance-left:9pt;mso-wrap-distance-top:0;mso-wrap-distance-right:9pt;mso-wrap-distance-bottom:0;mso-position-horizontal:absolute;mso-position-horizontal-relative:text;mso-position-vertical:absolute;mso-position-vertical-relative:text;mso-width-percent:0;mso-height-percent:0;mso-width-relative:margin;mso-height-relative:margin" from="3.6pt,22.2pt" to="4.5pt,61.8pt" o:gfxdata="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" strokecolor="black [3200]" strokeweight="1.5pt">
+                <v:stroke joinstyle="miter"/>
+              </v:line>
+            </w:pict>
+          </mc:Fallback>
+        </mc:AlternateContent>
+      </w:r>
+      <w:r>
+        <w:rPr>
+          <w:noProof/>
+        </w:rPr>
+        <mc:AlternateContent>
+          <mc:Choice Requires="wps">
+            <w:drawing>
+              <wp:anchor distT="0" distB="0" distL="114300" distR="114300" simplePos="0" relativeHeight="251702272" behindDoc="0" locked="0" layoutInCell="1" allowOverlap="1" wp14:anchorId="13F82CFB" wp14:editId="1239092B">
+                <wp:simplePos x="0" y="0"/>
+                <wp:positionH relativeFrom="column">
+                  <wp:posOffset>1397000</wp:posOffset>
+                </wp:positionH>
+                <wp:positionV relativeFrom="paragraph">
+                  <wp:posOffset>6985</wp:posOffset>
+                </wp:positionV>
+                <wp:extent cx="0" cy="891540"/>
+                <wp:effectExtent l="0" t="0" r="38100" b="22860"/>
+                <wp:wrapNone/>
+                <wp:docPr id="25" name="Straight Connector 25"/>
+                <wp:cNvGraphicFramePr/>
+                <a:graphic xmlns:a="http://schemas.openxmlformats.org/drawingml/2006/main">
+                  <a:graphicData uri="http://schemas.microsoft.com/office/word/2010/wordprocessingShape">
+                    <wps:wsp>
+                      <wps:cNvCnPr/>
+                      <wps:spPr>
+                        <a:xfrm>
+                          <a:off x="0" y="0"/>
+                          <a:ext cx="0" cy="891540"/>
+                        </a:xfrm>
+                        <a:prstGeom prst="line">
+                          <a:avLst/>
+                        </a:prstGeom>
+                        <a:ln w="19050"/>
+                      </wps:spPr>
+                      <wps:style>
+                        <a:lnRef idx="1">
+                          <a:schemeClr val="dk1"/>
+                        </a:lnRef>
+                        <a:fillRef idx="0">
+                          <a:schemeClr val="dk1"/>
+                        </a:fillRef>
+                        <a:effectRef idx="0">
+                          <a:schemeClr val="dk1"/>
+                        </a:effectRef>
+                        <a:fontRef idx="minor">
+                          <a:schemeClr val="tx1"/>
+                        </a:fontRef>
+                      </wps:style>
+                      <wps:bodyPr/>
+                    </wps:wsp>
+                  </a:graphicData>
+                </a:graphic>
+              </wp:anchor>
+            </w:drawing>
+          </mc:Choice>
+          <mc:Fallback>
+            <w:pict>
+              <v:line w14:anchorId="4E0C779B" id="Straight Connector 25" o:spid="_x0000_s1026" style="position:absolute;z-index:251702272;visibility:visible;mso-wrap-style:square;mso-wrap-distance-left:9pt;mso-wrap-distance-top:0;mso-wrap-distance-right:9pt;mso-wrap-distance-bottom:0;mso-position-horizontal:absolute;mso-position-horizontal-relative:text;mso-position-vertical:absolute;mso-position-vertical-relative:text" from="110pt,.55pt" to="110pt,70.75pt" o:gfxdata="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" strokecolor="black [3200]" strokeweight="1.5pt">
+                <v:stroke joinstyle="miter"/>
+              </v:line>
+            </w:pict>
+          </mc:Fallback>
+        </mc:AlternateContent>
+      </w:r>
+    </w:p>
+    <w:p>
+      <w:r>
+        <w:rPr>
+          <w:noProof/>
+        </w:rPr>
+        <mc:AlternateContent>
+          <mc:Choice Requires="wps">
+            <w:drawing>
+              <wp:anchor distT="0" distB="0" distL="114300" distR="114300" simplePos="0" relativeHeight="251666432" behindDoc="0" locked="0" layoutInCell="1" allowOverlap="1" wp14:anchorId="312D40F6" wp14:editId="06122C2D">
+                <wp:simplePos x="0" y="0"/>
+                <wp:positionH relativeFrom="column">
+                  <wp:posOffset>-4945380</wp:posOffset>
+                </wp:positionH>
+                <wp:positionV relativeFrom="paragraph">
+                  <wp:posOffset>368935</wp:posOffset>
+                </wp:positionV>
+                <wp:extent cx="5623560" cy="487680"/>
+                <wp:effectExtent l="0" t="0" r="15240" b="26670"/>
                 <wp:wrapNone/>
                 <wp:docPr id="5" name="Rectangle 5"/>
                 <wp:cNvGraphicFramePr/>
@@ -58,13 +1057,17 @@
                       <wps:spPr>
                         <a:xfrm>
                           <a:off x="0" y="0"/>
-                          <a:ext cx="5612130" cy="426720"/>
+                          <a:ext cx="5623560" cy="487680"/>
                         </a:xfrm>
                         <a:prstGeom prst="rect">
                           <a:avLst/>
                         </a:prstGeom>
-                        <a:noFill/>
-                        <a:ln w="38100">
+                        <a:solidFill>
+                          <a:srgbClr val="FF0000">
+                            <a:alpha val="36863"/>
+                          </a:srgbClr>
+                        </a:solidFill>
+                        <a:ln w="3175">
                           <a:solidFill>
                             <a:schemeClr val="accent2"/>
                           </a:solidFill>
@@ -106,7 +1109,9 @@
           </mc:Choice>
           <mc:Fallback>
             <w:pict>
-              <v:rect w14:anchorId="560CC818" id="Rectangle 5" o:spid="_x0000_s1026" style="position:absolute;margin-left:-396.3pt;margin-top:30.1pt;width:441.9pt;height:33.6pt;z-index:251666432;visibility:visible;mso-wrap-style:square;mso-width-percent:0;mso-height-percent:0;mso-wrap-distance-left:9pt;mso-wrap-distance-top:0;mso-wrap-distance-right:9pt;mso-wrap-distance-bottom:0;mso-position-horizontal:absolute;mso-position-horizontal-relative:text;mso-position-vertical:absolute;mso-position-vertical-relative:text;mso-width-percent:0;mso-height-percent:0;mso-width-relative:margin;mso-height-relative:margin;v-text-anchor:middle" o:gfxdata="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" filled="f" strokecolor="#ed7d31 [3205]" strokeweight="3pt"/>
+              <v:rect w14:anchorId="6C6C1E21" id="Rectangle 5" o:spid="_x0000_s1026" style="position:absolute;margin-left:-389.4pt;margin-top:29.05pt;width:442.8pt;height:38.4pt;z-index:251666432;visibility:visible;mso-wrap-style:square;mso-width-percent:0;mso-height-percent:0;mso-wrap-distance-left:9pt;mso-wrap-distance-top:0;mso-wrap-distance-right:9pt;mso-wrap-distance-bottom:0;mso-position-horizontal:absolute;mso-position-horizontal-relative:text;mso-position-vertical:absolute;mso-position-vertical-relative:text;mso-width-percent:0;mso-height-percent:0;mso-width-relative:margin;mso-height-relative:margin;v-text-anchor:middle" o:gfxdata="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" fillcolor="red" strokecolor="#ed7d31 [3205]" strokeweight=".25pt">
+                <v:fill opacity="24158f"/>
+              </v:rect>
             </w:pict>
           </mc:Fallback>
         </mc:AlternateContent>
@@ -120,16 +1125,92 @@
         <mc:AlternateContent>
           <mc:Choice Requires="wps">
             <w:drawing>
-              <wp:anchor distT="0" distB="0" distL="114300" distR="114300" simplePos="0" relativeHeight="251667456" behindDoc="0" locked="0" layoutInCell="1" allowOverlap="1" wp14:anchorId="20AD442F" wp14:editId="1EA4D405">
+              <wp:anchor distT="0" distB="0" distL="114300" distR="114300" simplePos="0" relativeHeight="251693056" behindDoc="0" locked="0" layoutInCell="1" allowOverlap="1" wp14:anchorId="6AB7FBC2" wp14:editId="45E418FC">
+                <wp:simplePos x="0" y="0"/>
+                <wp:positionH relativeFrom="margin">
+                  <wp:posOffset>187643</wp:posOffset>
+                </wp:positionH>
+                <wp:positionV relativeFrom="paragraph">
+                  <wp:posOffset>142240</wp:posOffset>
+                </wp:positionV>
+                <wp:extent cx="337502" cy="628967"/>
+                <wp:effectExtent l="25718" t="0" r="12382" b="145733"/>
+                <wp:wrapNone/>
+                <wp:docPr id="20" name="Right Brace 20"/>
+                <wp:cNvGraphicFramePr/>
+                <a:graphic xmlns:a="http://schemas.openxmlformats.org/drawingml/2006/main">
+                  <a:graphicData uri="http://schemas.microsoft.com/office/word/2010/wordprocessingShape">
+                    <wps:wsp>
+                      <wps:cNvSpPr/>
+                      <wps:spPr>
+                        <a:xfrm rot="5400000">
+                          <a:off x="0" y="0"/>
+                          <a:ext cx="337502" cy="628967"/>
+                        </a:xfrm>
+                        <a:prstGeom prst="rightBrace">
+                          <a:avLst/>
+                        </a:prstGeom>
+                        <a:ln w="38100"/>
+                      </wps:spPr>
+                      <wps:style>
+                        <a:lnRef idx="1">
+                          <a:schemeClr val="accent1"/>
+                        </a:lnRef>
+                        <a:fillRef idx="0">
+                          <a:schemeClr val="accent1"/>
+                        </a:fillRef>
+                        <a:effectRef idx="0">
+                          <a:schemeClr val="accent1"/>
+                        </a:effectRef>
+                        <a:fontRef idx="minor">
+                          <a:schemeClr val="tx1"/>
+                        </a:fontRef>
+                      </wps:style>
+                      <wps:bodyPr rot="0" spcFirstLastPara="0" vertOverflow="overflow" horzOverflow="overflow" vert="horz" wrap="square" lIns="91440" tIns="45720" rIns="91440" bIns="45720" numCol="1" spcCol="0" rtlCol="0" fromWordArt="0" anchor="ctr" anchorCtr="0" forceAA="0" compatLnSpc="1">
+                        <a:prstTxWarp prst="textNoShape">
+                          <a:avLst/>
+                        </a:prstTxWarp>
+                        <a:noAutofit/>
+                      </wps:bodyPr>
+                    </wps:wsp>
+                  </a:graphicData>
+                </a:graphic>
+                <wp14:sizeRelH relativeFrom="margin">
+                  <wp14:pctWidth>0</wp14:pctWidth>
+                </wp14:sizeRelH>
+                <wp14:sizeRelV relativeFrom="margin">
+                  <wp14:pctHeight>0</wp14:pctHeight>
+                </wp14:sizeRelV>
+              </wp:anchor>
+            </w:drawing>
+          </mc:Choice>
+          <mc:Fallback>
+            <w:pict>
+              <v:shape w14:anchorId="79637D90" id="Right Brace 20" o:spid="_x0000_s1026" type="#_x0000_t88" style="position:absolute;margin-left:14.8pt;margin-top:11.2pt;width:26.55pt;height:49.5pt;rotation:90;z-index:251693056;visibility:visible;mso-wrap-style:square;mso-width-percent:0;mso-height-percent:0;mso-wrap-distance-left:9pt;mso-wrap-distance-top:0;mso-wrap-distance-right:9pt;mso-wrap-distance-bottom:0;mso-position-horizontal:absolute;mso-position-horizontal-relative:margin;mso-position-vertical:absolute;mso-position-vertical-relative:text;mso-width-percent:0;mso-height-percent:0;mso-width-relative:margin;mso-height-relative:margin;v-text-anchor:middle" o:gfxdata="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" adj="966" strokecolor="#4472c4 [3204]" strokeweight="3pt">
+                <v:stroke joinstyle="miter"/>
+                <w10:wrap anchorx="margin"/>
+              </v:shape>
+            </w:pict>
+          </mc:Fallback>
+        </mc:AlternateContent>
+      </w:r>
+      <w:r>
+        <w:rPr>
+          <w:noProof/>
+        </w:rPr>
+        <mc:AlternateContent>
+          <mc:Choice Requires="wps">
+            <w:drawing>
+              <wp:anchor distT="0" distB="0" distL="114300" distR="114300" simplePos="0" relativeHeight="251667456" behindDoc="0" locked="0" layoutInCell="1" allowOverlap="1" wp14:anchorId="20AD442F" wp14:editId="77A2094B">
                 <wp:simplePos x="0" y="0"/>
                 <wp:positionH relativeFrom="column">
-                  <wp:posOffset>613410</wp:posOffset>
+                  <wp:posOffset>685800</wp:posOffset>
                 </wp:positionH>
                 <wp:positionV relativeFrom="paragraph">
-                  <wp:posOffset>125095</wp:posOffset>
+                  <wp:posOffset>90805</wp:posOffset>
                 </wp:positionV>
-                <wp:extent cx="5749290" cy="426720"/>
-                <wp:effectExtent l="19050" t="19050" r="22860" b="11430"/>
+                <wp:extent cx="5749290" cy="533400"/>
+                <wp:effectExtent l="0" t="0" r="22860" b="19050"/>
                 <wp:wrapNone/>
                 <wp:docPr id="4" name="Rectangle 4"/>
                 <wp:cNvGraphicFramePr/>
@@ -140,13 +1221,17 @@
                       <wps:spPr>
                         <a:xfrm>
                           <a:off x="0" y="0"/>
-                          <a:ext cx="5749290" cy="426720"/>
+                          <a:ext cx="5749290" cy="533400"/>
                         </a:xfrm>
                         <a:prstGeom prst="rect">
                           <a:avLst/>
                         </a:prstGeom>
-                        <a:noFill/>
-                        <a:ln w="38100">
+                        <a:solidFill>
+                          <a:srgbClr val="00B0F0">
+                            <a:alpha val="36863"/>
+                          </a:srgbClr>
+                        </a:solidFill>
+                        <a:ln w="3175">
                           <a:solidFill>
                             <a:srgbClr val="00B0F0"/>
                           </a:solidFill>
@@ -188,7 +1273,9 @@
           </mc:Choice>
           <mc:Fallback>
             <w:pict>
-              <v:rect w14:anchorId="3637A006" id="Rectangle 4" o:spid="_x0000_s1026" style="position:absolute;margin-left:48.3pt;margin-top:9.85pt;width:452.7pt;height:33.6pt;z-index:251667456;visibility:visible;mso-wrap-style:square;mso-width-percent:0;mso-height-percent:0;mso-wrap-distance-left:9pt;mso-wrap-distance-top:0;mso-wrap-distance-right:9pt;mso-wrap-distance-bottom:0;mso-position-horizontal:absolute;mso-position-horizontal-relative:text;mso-position-vertical:absolute;mso-position-vertical-relative:text;mso-width-percent:0;mso-height-percent:0;mso-width-relative:margin;mso-height-relative:margin;v-text-anchor:middle" o:gfxdata="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" filled="f" strokecolor="#00b0f0" strokeweight="3pt"/>
+              <v:rect w14:anchorId="6656BD53" id="Rectangle 4" o:spid="_x0000_s1026" style="position:absolute;margin-left:54pt;margin-top:7.15pt;width:452.7pt;height:42pt;z-index:251667456;visibility:visible;mso-wrap-style:square;mso-width-percent:0;mso-height-percent:0;mso-wrap-distance-left:9pt;mso-wrap-distance-top:0;mso-wrap-distance-right:9pt;mso-wrap-distance-bottom:0;mso-position-horizontal:absolute;mso-position-horizontal-relative:text;mso-position-vertical:absolute;mso-position-vertical-relative:text;mso-width-percent:0;mso-height-percent:0;mso-width-relative:margin;mso-height-relative:margin;v-text-anchor:middle" o:gfxdata="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" fillcolor="#00b0f0" strokecolor="#00b0f0" strokeweight=".25pt">
+                <v:fill opacity="24158f"/>
+              </v:rect>
             </w:pict>
           </mc:Fallback>
         </mc:AlternateContent>
@@ -200,18 +1287,18 @@
         <mc:AlternateContent>
           <mc:Choice Requires="wps">
             <w:drawing>
-              <wp:anchor distT="0" distB="0" distL="114300" distR="114300" simplePos="0" relativeHeight="251665408" behindDoc="0" locked="0" layoutInCell="1" allowOverlap="1" wp14:anchorId="20D94C27" wp14:editId="10BCC61F">
+              <wp:anchor distT="0" distB="0" distL="114300" distR="114300" simplePos="0" relativeHeight="251681792" behindDoc="0" locked="0" layoutInCell="1" allowOverlap="1" wp14:anchorId="090BF658" wp14:editId="2A97F744">
                 <wp:simplePos x="0" y="0"/>
                 <wp:positionH relativeFrom="column">
-                  <wp:posOffset>53340</wp:posOffset>
+                  <wp:posOffset>41910</wp:posOffset>
                 </wp:positionH>
                 <wp:positionV relativeFrom="paragraph">
-                  <wp:posOffset>54610</wp:posOffset>
+                  <wp:posOffset>94615</wp:posOffset>
                 </wp:positionV>
-                <wp:extent cx="5996940" cy="525780"/>
-                <wp:effectExtent l="19050" t="19050" r="22860" b="26670"/>
+                <wp:extent cx="6275070" cy="525780"/>
+                <wp:effectExtent l="19050" t="19050" r="11430" b="26670"/>
                 <wp:wrapNone/>
-                <wp:docPr id="6" name="Rectangle 6"/>
+                <wp:docPr id="14" name="Rectangle 14"/>
                 <wp:cNvGraphicFramePr/>
                 <a:graphic xmlns:a="http://schemas.openxmlformats.org/drawingml/2006/main">
                   <a:graphicData uri="http://schemas.microsoft.com/office/word/2010/wordprocessingShape">
@@ -220,13 +1307,17 @@
                       <wps:spPr>
                         <a:xfrm>
                           <a:off x="0" y="0"/>
-                          <a:ext cx="5996940" cy="525780"/>
+                          <a:ext cx="6275070" cy="525780"/>
                         </a:xfrm>
                         <a:prstGeom prst="rect">
                           <a:avLst/>
                         </a:prstGeom>
                         <a:noFill/>
-                        <a:ln w="38100"/>
+                        <a:ln w="38100">
+                          <a:solidFill>
+                            <a:schemeClr val="accent6"/>
+                          </a:solidFill>
+                        </a:ln>
                       </wps:spPr>
                       <wps:style>
                         <a:lnRef idx="2">
@@ -253,25 +1344,1067 @@
                     </wps:wsp>
                   </a:graphicData>
                 </a:graphic>
+                <wp14:sizeRelH relativeFrom="margin">
+                  <wp14:pctWidth>0</wp14:pctWidth>
+                </wp14:sizeRelH>
               </wp:anchor>
             </w:drawing>
           </mc:Choice>
           <mc:Fallback>
             <w:pict>
-              <v:rect w14:anchorId="10DD94E4" id="Rectangle 6" o:spid="_x0000_s1026" style="position:absolute;margin-left:4.2pt;margin-top:4.3pt;width:472.2pt;height:41.4pt;z-index:251665408;visibility:visible;mso-wrap-style:square;mso-wrap-distance-left:9pt;mso-wrap-distance-top:0;mso-wrap-distance-right:9pt;mso-wrap-distance-bottom:0;mso-position-horizontal:absolute;mso-position-horizontal-relative:text;mso-position-vertical:absolute;mso-position-vertical-relative:text;v-text-anchor:middle" o:gfxdata="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" filled="f" strokecolor="#1f3763 [1604]" strokeweight="3pt"/>
+              <v:rect w14:anchorId="09CE63FC" id="Rectangle 14" o:spid="_x0000_s1026" style="position:absolute;margin-left:3.3pt;margin-top:7.45pt;width:494.1pt;height:41.4pt;z-index:251681792;visibility:visible;mso-wrap-style:square;mso-width-percent:0;mso-wrap-distance-left:9pt;mso-wrap-distance-top:0;mso-wrap-distance-right:9pt;mso-wrap-distance-bottom:0;mso-position-horizontal:absolute;mso-position-horizontal-relative:text;mso-position-vertical:absolute;mso-position-vertical-relative:text;mso-width-percent:0;mso-width-relative:margin;v-text-anchor:middle" o:gfxdata="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" filled="f" strokecolor="#70ad47 [3209]" strokeweight="3pt"/>
+            </w:pict>
+          </mc:Fallback>
+        </mc:AlternateContent>
+      </w:r>
+      <w:r>
+        <w:rPr>
+          <w:noProof/>
+        </w:rPr>
+        <mc:AlternateContent>
+          <mc:Choice Requires="wps">
+            <w:drawing>
+              <wp:anchor distT="0" distB="0" distL="114300" distR="114300" simplePos="0" relativeHeight="251665408" behindDoc="0" locked="0" layoutInCell="1" allowOverlap="1" wp14:anchorId="20D94C27" wp14:editId="162FF6C9">
+                <wp:simplePos x="0" y="0"/>
+                <wp:positionH relativeFrom="margin">
+                  <wp:align>right</wp:align>
+                </wp:positionH>
+                <wp:positionV relativeFrom="paragraph">
+                  <wp:posOffset>53340</wp:posOffset>
+                </wp:positionV>
+                <wp:extent cx="5871210" cy="525780"/>
+                <wp:effectExtent l="19050" t="19050" r="15240" b="26670"/>
+                <wp:wrapNone/>
+                <wp:docPr id="6" name="Rectangle 6"/>
+                <wp:cNvGraphicFramePr/>
+                <a:graphic xmlns:a="http://schemas.openxmlformats.org/drawingml/2006/main">
+                  <a:graphicData uri="http://schemas.microsoft.com/office/word/2010/wordprocessingShape">
+                    <wps:wsp>
+                      <wps:cNvSpPr/>
+                      <wps:spPr>
+                        <a:xfrm>
+                          <a:off x="0" y="0"/>
+                          <a:ext cx="5871210" cy="525780"/>
+                        </a:xfrm>
+                        <a:prstGeom prst="rect">
+                          <a:avLst/>
+                        </a:prstGeom>
+                        <a:noFill/>
+                        <a:ln w="38100">
+                          <a:solidFill>
+                            <a:schemeClr val="tx1"/>
+                          </a:solidFill>
+                        </a:ln>
+                      </wps:spPr>
+                      <wps:style>
+                        <a:lnRef idx="2">
+                          <a:schemeClr val="accent1">
+                            <a:shade val="50000"/>
+                          </a:schemeClr>
+                        </a:lnRef>
+                        <a:fillRef idx="1">
+                          <a:schemeClr val="accent1"/>
+                        </a:fillRef>
+                        <a:effectRef idx="0">
+                          <a:schemeClr val="accent1"/>
+                        </a:effectRef>
+                        <a:fontRef idx="minor">
+                          <a:schemeClr val="lt1"/>
+                        </a:fontRef>
+                      </wps:style>
+                      <wps:bodyPr rot="0" spcFirstLastPara="0" vertOverflow="overflow" horzOverflow="overflow" vert="horz" wrap="square" lIns="91440" tIns="45720" rIns="91440" bIns="45720" numCol="1" spcCol="0" rtlCol="0" fromWordArt="0" anchor="ctr" anchorCtr="0" forceAA="0" compatLnSpc="1">
+                        <a:prstTxWarp prst="textNoShape">
+                          <a:avLst/>
+                        </a:prstTxWarp>
+                        <a:noAutofit/>
+                      </wps:bodyPr>
+                    </wps:wsp>
+                  </a:graphicData>
+                </a:graphic>
+                <wp14:sizeRelH relativeFrom="margin">
+                  <wp14:pctWidth>0</wp14:pctWidth>
+                </wp14:sizeRelH>
+              </wp:anchor>
+            </w:drawing>
+          </mc:Choice>
+          <mc:Fallback>
+            <w:pict>
+              <v:rect w14:anchorId="35A1AC60" id="Rectangle 6" o:spid="_x0000_s1026" style="position:absolute;margin-left:411.1pt;margin-top:4.2pt;width:462.3pt;height:41.4pt;z-index:251665408;visibility:visible;mso-wrap-style:square;mso-width-percent:0;mso-wrap-distance-left:9pt;mso-wrap-distance-top:0;mso-wrap-distance-right:9pt;mso-wrap-distance-bottom:0;mso-position-horizontal:right;mso-position-horizontal-relative:margin;mso-position-vertical:absolute;mso-position-vertical-relative:text;mso-width-percent:0;mso-width-relative:margin;v-text-anchor:middle" o:gfxdata="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" filled="f" strokecolor="black [3213]" strokeweight="3pt">
+                <w10:wrap anchorx="margin"/>
+              </v:rect>
             </w:pict>
           </mc:Fallback>
         </mc:AlternateContent>
       </w:r>
     </w:p>
-    <w:p/>
-    <w:p/>
-    <w:p/>
+    <w:p>
+      <w:r>
+        <w:rPr>
+          <w:noProof/>
+        </w:rPr>
+        <mc:AlternateContent>
+          <mc:Choice Requires="wps">
+            <w:drawing>
+              <wp:anchor distT="0" distB="0" distL="114300" distR="114300" simplePos="0" relativeHeight="251710464" behindDoc="0" locked="0" layoutInCell="1" allowOverlap="1" wp14:anchorId="7BA20E58" wp14:editId="094F60CD">
+                <wp:simplePos x="0" y="0"/>
+                <wp:positionH relativeFrom="rightMargin">
+                  <wp:align>left</wp:align>
+                </wp:positionH>
+                <wp:positionV relativeFrom="paragraph">
+                  <wp:posOffset>288925</wp:posOffset>
+                </wp:positionV>
+                <wp:extent cx="0" cy="891540"/>
+                <wp:effectExtent l="0" t="0" r="38100" b="22860"/>
+                <wp:wrapNone/>
+                <wp:docPr id="29" name="Straight Connector 29"/>
+                <wp:cNvGraphicFramePr/>
+                <a:graphic xmlns:a="http://schemas.openxmlformats.org/drawingml/2006/main">
+                  <a:graphicData uri="http://schemas.microsoft.com/office/word/2010/wordprocessingShape">
+                    <wps:wsp>
+                      <wps:cNvCnPr/>
+                      <wps:spPr>
+                        <a:xfrm>
+                          <a:off x="0" y="0"/>
+                          <a:ext cx="0" cy="891540"/>
+                        </a:xfrm>
+                        <a:prstGeom prst="line">
+                          <a:avLst/>
+                        </a:prstGeom>
+                        <a:ln w="19050"/>
+                      </wps:spPr>
+                      <wps:style>
+                        <a:lnRef idx="1">
+                          <a:schemeClr val="dk1"/>
+                        </a:lnRef>
+                        <a:fillRef idx="0">
+                          <a:schemeClr val="dk1"/>
+                        </a:fillRef>
+                        <a:effectRef idx="0">
+                          <a:schemeClr val="dk1"/>
+                        </a:effectRef>
+                        <a:fontRef idx="minor">
+                          <a:schemeClr val="tx1"/>
+                        </a:fontRef>
+                      </wps:style>
+                      <wps:bodyPr/>
+                    </wps:wsp>
+                  </a:graphicData>
+                </a:graphic>
+              </wp:anchor>
+            </w:drawing>
+          </mc:Choice>
+          <mc:Fallback>
+            <w:pict>
+              <v:line w14:anchorId="56D3090A" id="Straight Connector 29" o:spid="_x0000_s1026" style="position:absolute;z-index:251710464;visibility:visible;mso-wrap-style:square;mso-wrap-distance-left:9pt;mso-wrap-distance-top:0;mso-wrap-distance-right:9pt;mso-wrap-distance-bottom:0;mso-position-horizontal:left;mso-position-horizontal-relative:right-margin-area;mso-position-vertical:absolute;mso-position-vertical-relative:text" from="0,22.75pt" to="0,92.95pt" o:gfxdata="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" strokecolor="black [3200]" strokeweight="1.5pt">
+                <v:stroke joinstyle="miter"/>
+                <w10:wrap anchorx="margin"/>
+              </v:line>
+            </w:pict>
+          </mc:Fallback>
+        </mc:AlternateContent>
+      </w:r>
+      <w:r>
+        <w:rPr>
+          <w:noProof/>
+        </w:rPr>
+        <mc:AlternateContent>
+          <mc:Choice Requires="wps">
+            <w:drawing>
+              <wp:anchor distT="0" distB="0" distL="114300" distR="114300" simplePos="0" relativeHeight="251679744" behindDoc="0" locked="0" layoutInCell="1" allowOverlap="1" wp14:anchorId="60936222" wp14:editId="1E6742DE">
+                <wp:simplePos x="0" y="0"/>
+                <wp:positionH relativeFrom="column">
+                  <wp:posOffset>670560</wp:posOffset>
+                </wp:positionH>
+                <wp:positionV relativeFrom="paragraph">
+                  <wp:posOffset>156845</wp:posOffset>
+                </wp:positionV>
+                <wp:extent cx="7620" cy="556260"/>
+                <wp:effectExtent l="0" t="0" r="30480" b="34290"/>
+                <wp:wrapNone/>
+                <wp:docPr id="13" name="Straight Connector 13"/>
+                <wp:cNvGraphicFramePr/>
+                <a:graphic xmlns:a="http://schemas.openxmlformats.org/drawingml/2006/main">
+                  <a:graphicData uri="http://schemas.microsoft.com/office/word/2010/wordprocessingShape">
+                    <wps:wsp>
+                      <wps:cNvCnPr/>
+                      <wps:spPr>
+                        <a:xfrm>
+                          <a:off x="0" y="0"/>
+                          <a:ext cx="7620" cy="556260"/>
+                        </a:xfrm>
+                        <a:prstGeom prst="line">
+                          <a:avLst/>
+                        </a:prstGeom>
+                        <a:ln w="19050"/>
+                      </wps:spPr>
+                      <wps:style>
+                        <a:lnRef idx="1">
+                          <a:schemeClr val="dk1"/>
+                        </a:lnRef>
+                        <a:fillRef idx="0">
+                          <a:schemeClr val="dk1"/>
+                        </a:fillRef>
+                        <a:effectRef idx="0">
+                          <a:schemeClr val="dk1"/>
+                        </a:effectRef>
+                        <a:fontRef idx="minor">
+                          <a:schemeClr val="tx1"/>
+                        </a:fontRef>
+                      </wps:style>
+                      <wps:bodyPr/>
+                    </wps:wsp>
+                  </a:graphicData>
+                </a:graphic>
+                <wp14:sizeRelH relativeFrom="margin">
+                  <wp14:pctWidth>0</wp14:pctWidth>
+                </wp14:sizeRelH>
+                <wp14:sizeRelV relativeFrom="margin">
+                  <wp14:pctHeight>0</wp14:pctHeight>
+                </wp14:sizeRelV>
+              </wp:anchor>
+            </w:drawing>
+          </mc:Choice>
+          <mc:Fallback>
+            <w:pict>
+              <v:line w14:anchorId="7A24CB13" id="Straight Connector 13" o:spid="_x0000_s1026" style="position:absolute;z-index:251679744;visibility:visible;mso-wrap-style:square;mso-width-percent:0;mso-height-percent:0;mso-wrap-distance-left:9pt;mso-wrap-distance-top:0;mso-wrap-distance-right:9pt;mso-wrap-distance-bottom:0;mso-position-horizontal:absolute;mso-position-horizontal-relative:text;mso-position-vertical:absolute;mso-position-vertical-relative:text;mso-width-percent:0;mso-height-percent:0;mso-width-relative:margin;mso-height-relative:margin" from="52.8pt,12.35pt" to="53.4pt,56.15pt" o:gfxdata="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" strokecolor="black [3200]" strokeweight="1.5pt">
+                <v:stroke joinstyle="miter"/>
+              </v:line>
+            </w:pict>
+          </mc:Fallback>
+        </mc:AlternateContent>
+      </w:r>
+      <w:r>
+        <w:rPr>
+          <w:noProof/>
+        </w:rPr>
+        <mc:AlternateContent>
+          <mc:Choice Requires="wps">
+            <w:drawing>
+              <wp:anchor distT="0" distB="0" distL="114300" distR="114300" simplePos="0" relativeHeight="251706368" behindDoc="0" locked="0" layoutInCell="1" allowOverlap="1" wp14:anchorId="1069C126" wp14:editId="0B5B58DE">
+                <wp:simplePos x="0" y="0"/>
+                <wp:positionH relativeFrom="column">
+                  <wp:posOffset>3368040</wp:posOffset>
+                </wp:positionH>
+                <wp:positionV relativeFrom="paragraph">
+                  <wp:posOffset>3492</wp:posOffset>
+                </wp:positionV>
+                <wp:extent cx="0" cy="891540"/>
+                <wp:effectExtent l="0" t="0" r="38100" b="22860"/>
+                <wp:wrapNone/>
+                <wp:docPr id="27" name="Straight Connector 27"/>
+                <wp:cNvGraphicFramePr/>
+                <a:graphic xmlns:a="http://schemas.openxmlformats.org/drawingml/2006/main">
+                  <a:graphicData uri="http://schemas.microsoft.com/office/word/2010/wordprocessingShape">
+                    <wps:wsp>
+                      <wps:cNvCnPr/>
+                      <wps:spPr>
+                        <a:xfrm>
+                          <a:off x="0" y="0"/>
+                          <a:ext cx="0" cy="891540"/>
+                        </a:xfrm>
+                        <a:prstGeom prst="line">
+                          <a:avLst/>
+                        </a:prstGeom>
+                        <a:ln w="19050"/>
+                      </wps:spPr>
+                      <wps:style>
+                        <a:lnRef idx="1">
+                          <a:schemeClr val="dk1"/>
+                        </a:lnRef>
+                        <a:fillRef idx="0">
+                          <a:schemeClr val="dk1"/>
+                        </a:fillRef>
+                        <a:effectRef idx="0">
+                          <a:schemeClr val="dk1"/>
+                        </a:effectRef>
+                        <a:fontRef idx="minor">
+                          <a:schemeClr val="tx1"/>
+                        </a:fontRef>
+                      </wps:style>
+                      <wps:bodyPr/>
+                    </wps:wsp>
+                  </a:graphicData>
+                </a:graphic>
+              </wp:anchor>
+            </w:drawing>
+          </mc:Choice>
+          <mc:Fallback>
+            <w:pict>
+              <v:line w14:anchorId="5A0DE38F" id="Straight Connector 27" o:spid="_x0000_s1026" style="position:absolute;z-index:251706368;visibility:visible;mso-wrap-style:square;mso-wrap-distance-left:9pt;mso-wrap-distance-top:0;mso-wrap-distance-right:9pt;mso-wrap-distance-bottom:0;mso-position-horizontal:absolute;mso-position-horizontal-relative:text;mso-position-vertical:absolute;mso-position-vertical-relative:text" from="265.2pt,.25pt" to="265.2pt,70.45pt" o:gfxdata="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" strokecolor="black [3200]" strokeweight="1.5pt">
+                <v:stroke joinstyle="miter"/>
+              </v:line>
+            </w:pict>
+          </mc:Fallback>
+        </mc:AlternateContent>
+      </w:r>
+    </w:p>
+    <w:p>
+      <w:r>
+        <w:rPr>
+          <w:noProof/>
+        </w:rPr>
+        <mc:AlternateContent>
+          <mc:Choice Requires="wps">
+            <w:drawing>
+              <wp:anchor distT="0" distB="0" distL="114300" distR="114300" simplePos="0" relativeHeight="251696128" behindDoc="0" locked="0" layoutInCell="1" allowOverlap="1" wp14:anchorId="0059DF3C" wp14:editId="19B5A65E">
+                <wp:simplePos x="0" y="0"/>
+                <wp:positionH relativeFrom="column">
+                  <wp:posOffset>-289560</wp:posOffset>
+                </wp:positionH>
+                <wp:positionV relativeFrom="paragraph">
+                  <wp:posOffset>156845</wp:posOffset>
+                </wp:positionV>
+                <wp:extent cx="11430" cy="1116330"/>
+                <wp:effectExtent l="19050" t="19050" r="26670" b="26670"/>
+                <wp:wrapNone/>
+                <wp:docPr id="22" name="Straight Connector 22"/>
+                <wp:cNvGraphicFramePr/>
+                <a:graphic xmlns:a="http://schemas.openxmlformats.org/drawingml/2006/main">
+                  <a:graphicData uri="http://schemas.microsoft.com/office/word/2010/wordprocessingShape">
+                    <wps:wsp>
+                      <wps:cNvCnPr/>
+                      <wps:spPr>
+                        <a:xfrm flipH="1">
+                          <a:off x="0" y="0"/>
+                          <a:ext cx="11430" cy="1116330"/>
+                        </a:xfrm>
+                        <a:prstGeom prst="line">
+                          <a:avLst/>
+                        </a:prstGeom>
+                        <a:ln w="38100"/>
+                      </wps:spPr>
+                      <wps:style>
+                        <a:lnRef idx="1">
+                          <a:schemeClr val="accent1"/>
+                        </a:lnRef>
+                        <a:fillRef idx="0">
+                          <a:schemeClr val="accent1"/>
+                        </a:fillRef>
+                        <a:effectRef idx="0">
+                          <a:schemeClr val="accent1"/>
+                        </a:effectRef>
+                        <a:fontRef idx="minor">
+                          <a:schemeClr val="tx1"/>
+                        </a:fontRef>
+                      </wps:style>
+                      <wps:bodyPr/>
+                    </wps:wsp>
+                  </a:graphicData>
+                </a:graphic>
+                <wp14:sizeRelH relativeFrom="margin">
+                  <wp14:pctWidth>0</wp14:pctWidth>
+                </wp14:sizeRelH>
+                <wp14:sizeRelV relativeFrom="margin">
+                  <wp14:pctHeight>0</wp14:pctHeight>
+                </wp14:sizeRelV>
+              </wp:anchor>
+            </w:drawing>
+          </mc:Choice>
+          <mc:Fallback>
+            <w:pict>
+              <v:line w14:anchorId="16567797" id="Straight Connector 22" o:spid="_x0000_s1026" style="position:absolute;flip:x;z-index:251696128;visibility:visible;mso-wrap-style:square;mso-width-percent:0;mso-height-percent:0;mso-wrap-distance-left:9pt;mso-wrap-distance-top:0;mso-wrap-distance-right:9pt;mso-wrap-distance-bottom:0;mso-position-horizontal:absolute;mso-position-horizontal-relative:text;mso-position-vertical:absolute;mso-position-vertical-relative:text;mso-width-percent:0;mso-height-percent:0;mso-width-relative:margin;mso-height-relative:margin" from="-22.8pt,12.35pt" to="-21.9pt,100.25pt" o:gfxdata="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" strokecolor="#4472c4 [3204]" strokeweight="3pt">
+                <v:stroke joinstyle="miter"/>
+              </v:line>
+            </w:pict>
+          </mc:Fallback>
+        </mc:AlternateContent>
+      </w:r>
+      <w:r>
+        <w:rPr>
+          <w:noProof/>
+        </w:rPr>
+        <mc:AlternateContent>
+          <mc:Choice Requires="wps">
+            <w:drawing>
+              <wp:anchor distT="0" distB="0" distL="114300" distR="114300" simplePos="0" relativeHeight="251694080" behindDoc="0" locked="0" layoutInCell="1" allowOverlap="1" wp14:anchorId="7EE2BD29" wp14:editId="021234D1">
+                <wp:simplePos x="0" y="0"/>
+                <wp:positionH relativeFrom="column">
+                  <wp:posOffset>-297180</wp:posOffset>
+                </wp:positionH>
+                <wp:positionV relativeFrom="paragraph">
+                  <wp:posOffset>183515</wp:posOffset>
+                </wp:positionV>
+                <wp:extent cx="670560" cy="0"/>
+                <wp:effectExtent l="19050" t="19050" r="15240" b="19050"/>
+                <wp:wrapNone/>
+                <wp:docPr id="21" name="Straight Connector 21"/>
+                <wp:cNvGraphicFramePr/>
+                <a:graphic xmlns:a="http://schemas.openxmlformats.org/drawingml/2006/main">
+                  <a:graphicData uri="http://schemas.microsoft.com/office/word/2010/wordprocessingShape">
+                    <wps:wsp>
+                      <wps:cNvCnPr/>
+                      <wps:spPr>
+                        <a:xfrm flipH="1">
+                          <a:off x="0" y="0"/>
+                          <a:ext cx="670560" cy="0"/>
+                        </a:xfrm>
+                        <a:prstGeom prst="line">
+                          <a:avLst/>
+                        </a:prstGeom>
+                        <a:ln w="38100"/>
+                      </wps:spPr>
+                      <wps:style>
+                        <a:lnRef idx="1">
+                          <a:schemeClr val="accent1"/>
+                        </a:lnRef>
+                        <a:fillRef idx="0">
+                          <a:schemeClr val="accent1"/>
+                        </a:fillRef>
+                        <a:effectRef idx="0">
+                          <a:schemeClr val="accent1"/>
+                        </a:effectRef>
+                        <a:fontRef idx="minor">
+                          <a:schemeClr val="tx1"/>
+                        </a:fontRef>
+                      </wps:style>
+                      <wps:bodyPr/>
+                    </wps:wsp>
+                  </a:graphicData>
+                </a:graphic>
+              </wp:anchor>
+            </w:drawing>
+          </mc:Choice>
+          <mc:Fallback>
+            <w:pict>
+              <v:line w14:anchorId="56541ACE" id="Straight Connector 21" o:spid="_x0000_s1026" style="position:absolute;flip:x;z-index:251694080;visibility:visible;mso-wrap-style:square;mso-wrap-distance-left:9pt;mso-wrap-distance-top:0;mso-wrap-distance-right:9pt;mso-wrap-distance-bottom:0;mso-position-horizontal:absolute;mso-position-horizontal-relative:text;mso-position-vertical:absolute;mso-position-vertical-relative:text" from="-23.4pt,14.45pt" to="29.4pt,14.45pt" o:gfxdata="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" strokecolor="#4472c4 [3204]" strokeweight="3pt">
+                <v:stroke joinstyle="miter"/>
+              </v:line>
+            </w:pict>
+          </mc:Fallback>
+        </mc:AlternateContent>
+      </w:r>
+    </w:p>
+    <w:p>
+      <w:r>
+        <w:rPr>
+          <w:noProof/>
+        </w:rPr>
+        <mc:AlternateContent>
+          <mc:Choice Requires="wps">
+            <w:drawing>
+              <wp:anchor distT="0" distB="0" distL="114300" distR="114300" simplePos="0" relativeHeight="251675648" behindDoc="0" locked="0" layoutInCell="1" allowOverlap="1" wp14:anchorId="5E97A1D8" wp14:editId="1BFAF7CD">
+                <wp:simplePos x="0" y="0"/>
+                <wp:positionH relativeFrom="margin">
+                  <wp:posOffset>72390</wp:posOffset>
+                </wp:positionH>
+                <wp:positionV relativeFrom="paragraph">
+                  <wp:posOffset>128905</wp:posOffset>
+                </wp:positionV>
+                <wp:extent cx="1264920" cy="304800"/>
+                <wp:effectExtent l="0" t="0" r="11430" b="19050"/>
+                <wp:wrapNone/>
+                <wp:docPr id="11" name="Text Box 11"/>
+                <wp:cNvGraphicFramePr/>
+                <a:graphic xmlns:a="http://schemas.openxmlformats.org/drawingml/2006/main">
+                  <a:graphicData uri="http://schemas.microsoft.com/office/word/2010/wordprocessingShape">
+                    <wps:wsp>
+                      <wps:cNvSpPr txBox="1"/>
+                      <wps:spPr>
+                        <a:xfrm>
+                          <a:off x="0" y="0"/>
+                          <a:ext cx="1264920" cy="304800"/>
+                        </a:xfrm>
+                        <a:prstGeom prst="rect">
+                          <a:avLst/>
+                        </a:prstGeom>
+                        <a:solidFill>
+                          <a:srgbClr val="00B0F0">
+                            <a:alpha val="15686"/>
+                          </a:srgbClr>
+                        </a:solidFill>
+                        <a:ln w="6350">
+                          <a:solidFill>
+                            <a:prstClr val="black"/>
+                          </a:solidFill>
+                        </a:ln>
+                      </wps:spPr>
+                      <wps:txbx>
+                        <w:txbxContent>
+                          <w:p>
+                            <w:proofErr w:type="spellStart"/>
+                            <w:r>
+                              <w:t>countNegative</w:t>
+                            </w:r>
+                            <w:proofErr w:type="spellEnd"/>
+                            <w:r>
+                              <w:t xml:space="preserve"> = 0</w:t>
+                            </w:r>
+                          </w:p>
+                        </w:txbxContent>
+                      </wps:txbx>
+                      <wps:bodyPr rot="0" spcFirstLastPara="0" vertOverflow="overflow" horzOverflow="overflow" vert="horz" wrap="square" lIns="91440" tIns="45720" rIns="91440" bIns="45720" numCol="1" spcCol="0" rtlCol="0" fromWordArt="0" anchor="t" anchorCtr="0" forceAA="0" compatLnSpc="1">
+                        <a:prstTxWarp prst="textNoShape">
+                          <a:avLst/>
+                        </a:prstTxWarp>
+                        <a:noAutofit/>
+                      </wps:bodyPr>
+                    </wps:wsp>
+                  </a:graphicData>
+                </a:graphic>
+                <wp14:sizeRelH relativeFrom="margin">
+                  <wp14:pctWidth>0</wp14:pctWidth>
+                </wp14:sizeRelH>
+                <wp14:sizeRelV relativeFrom="margin">
+                  <wp14:pctHeight>0</wp14:pctHeight>
+                </wp14:sizeRelV>
+              </wp:anchor>
+            </w:drawing>
+          </mc:Choice>
+          <mc:Fallback>
+            <w:pict>
+              <v:shape w14:anchorId="5E97A1D8" id="Text Box 11" o:spid="_x0000_s1032" type="#_x0000_t202" style="position:absolute;margin-left:5.7pt;margin-top:10.15pt;width:99.6pt;height:24pt;z-index:251675648;visibility:visible;mso-wrap-style:square;mso-width-percent:0;mso-height-percent:0;mso-wrap-distance-left:9pt;mso-wrap-distance-top:0;mso-wrap-distance-right:9pt;mso-wrap-distance-bottom:0;mso-position-horizontal:absolute;mso-position-horizontal-relative:margin;mso-position-vertical:absolute;mso-position-vertical-relative:text;mso-width-percent:0;mso-height-percent:0;mso-width-relative:margin;mso-height-relative:margin;v-text-anchor:top" o:gfxdata="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" fillcolor="#00b0f0" strokeweight=".5pt">
+                <v:fill opacity="10280f"/>
+                <v:textbox>
+                  <w:txbxContent>
+                    <w:p>
+                      <w:proofErr w:type="spellStart"/>
+                      <w:r>
+                        <w:t>countNegative</w:t>
+                      </w:r>
+                      <w:proofErr w:type="spellEnd"/>
+                      <w:r>
+                        <w:t xml:space="preserve"> = 0</w:t>
+                      </w:r>
+                    </w:p>
+                  </w:txbxContent>
+                </v:textbox>
+                <w10:wrap anchorx="margin"/>
+              </v:shape>
+            </w:pict>
+          </mc:Fallback>
+        </mc:AlternateContent>
+      </w:r>
+      <w:r>
+        <w:rPr>
+          <w:noProof/>
+        </w:rPr>
+        <mc:AlternateContent>
+          <mc:Choice Requires="wps">
+            <w:drawing>
+              <wp:anchor distT="0" distB="0" distL="114300" distR="114300" simplePos="0" relativeHeight="251704320" behindDoc="0" locked="0" layoutInCell="1" allowOverlap="1" wp14:anchorId="55C5F166" wp14:editId="78D18C74">
+                <wp:simplePos x="0" y="0"/>
+                <wp:positionH relativeFrom="margin">
+                  <wp:posOffset>2674620</wp:posOffset>
+                </wp:positionH>
+                <wp:positionV relativeFrom="paragraph">
+                  <wp:posOffset>240665</wp:posOffset>
+                </wp:positionV>
+                <wp:extent cx="1424940" cy="304800"/>
+                <wp:effectExtent l="0" t="0" r="22860" b="19050"/>
+                <wp:wrapNone/>
+                <wp:docPr id="26" name="Text Box 26"/>
+                <wp:cNvGraphicFramePr/>
+                <a:graphic xmlns:a="http://schemas.openxmlformats.org/drawingml/2006/main">
+                  <a:graphicData uri="http://schemas.microsoft.com/office/word/2010/wordprocessingShape">
+                    <wps:wsp>
+                      <wps:cNvSpPr txBox="1"/>
+                      <wps:spPr>
+                        <a:xfrm>
+                          <a:off x="0" y="0"/>
+                          <a:ext cx="1424940" cy="304800"/>
+                        </a:xfrm>
+                        <a:prstGeom prst="rect">
+                          <a:avLst/>
+                        </a:prstGeom>
+                        <a:solidFill>
+                          <a:srgbClr val="00B0F0">
+                            <a:alpha val="15686"/>
+                          </a:srgbClr>
+                        </a:solidFill>
+                        <a:ln w="6350">
+                          <a:solidFill>
+                            <a:prstClr val="black"/>
+                          </a:solidFill>
+                        </a:ln>
+                      </wps:spPr>
+                      <wps:txbx>
+                        <w:txbxContent>
+                          <w:p>
+                            <w:proofErr w:type="spellStart"/>
+                            <w:r>
+                              <w:t>countNegative</w:t>
+                            </w:r>
+                            <w:proofErr w:type="spellEnd"/>
+                            <w:r>
+                              <w:t xml:space="preserve"> = </w:t>
+                            </w:r>
+                            <w:r>
+                              <w:t>25</w:t>
+                            </w:r>
+                          </w:p>
+                        </w:txbxContent>
+                      </wps:txbx>
+                      <wps:bodyPr rot="0" spcFirstLastPara="0" vertOverflow="overflow" horzOverflow="overflow" vert="horz" wrap="square" lIns="91440" tIns="45720" rIns="91440" bIns="45720" numCol="1" spcCol="0" rtlCol="0" fromWordArt="0" anchor="t" anchorCtr="0" forceAA="0" compatLnSpc="1">
+                        <a:prstTxWarp prst="textNoShape">
+                          <a:avLst/>
+                        </a:prstTxWarp>
+                        <a:noAutofit/>
+                      </wps:bodyPr>
+                    </wps:wsp>
+                  </a:graphicData>
+                </a:graphic>
+                <wp14:sizeRelH relativeFrom="margin">
+                  <wp14:pctWidth>0</wp14:pctWidth>
+                </wp14:sizeRelH>
+                <wp14:sizeRelV relativeFrom="margin">
+                  <wp14:pctHeight>0</wp14:pctHeight>
+                </wp14:sizeRelV>
+              </wp:anchor>
+            </w:drawing>
+          </mc:Choice>
+          <mc:Fallback>
+            <w:pict>
+              <v:shape w14:anchorId="55C5F166" id="Text Box 26" o:spid="_x0000_s1033" type="#_x0000_t202" style="position:absolute;margin-left:210.6pt;margin-top:18.95pt;width:112.2pt;height:24pt;z-index:251704320;visibility:visible;mso-wrap-style:square;mso-width-percent:0;mso-height-percent:0;mso-wrap-distance-left:9pt;mso-wrap-distance-top:0;mso-wrap-distance-right:9pt;mso-wrap-distance-bottom:0;mso-position-horizontal:absolute;mso-position-horizontal-relative:margin;mso-position-vertical:absolute;mso-position-vertical-relative:text;mso-width-percent:0;mso-height-percent:0;mso-width-relative:margin;mso-height-relative:margin;v-text-anchor:top" o:gfxdata="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" fillcolor="#00b0f0" strokeweight=".5pt">
+                <v:fill opacity="10280f"/>
+                <v:textbox>
+                  <w:txbxContent>
+                    <w:p>
+                      <w:proofErr w:type="spellStart"/>
+                      <w:r>
+                        <w:t>countNegative</w:t>
+                      </w:r>
+                      <w:proofErr w:type="spellEnd"/>
+                      <w:r>
+                        <w:t xml:space="preserve"> = </w:t>
+                      </w:r>
+                      <w:r>
+                        <w:t>25</w:t>
+                      </w:r>
+                    </w:p>
+                  </w:txbxContent>
+                </v:textbox>
+                <w10:wrap anchorx="margin"/>
+              </v:shape>
+            </w:pict>
+          </mc:Fallback>
+        </mc:AlternateContent>
+      </w:r>
+      <w:r>
+        <w:rPr>
+          <w:noProof/>
+        </w:rPr>
+        <mc:AlternateContent>
+          <mc:Choice Requires="wps">
+            <w:drawing>
+              <wp:anchor distT="0" distB="0" distL="114300" distR="114300" simplePos="0" relativeHeight="251691008" behindDoc="0" locked="0" layoutInCell="1" allowOverlap="1" wp14:anchorId="695F2A3A" wp14:editId="2BB34A95">
+                <wp:simplePos x="0" y="0"/>
+                <wp:positionH relativeFrom="margin">
+                  <wp:posOffset>0</wp:posOffset>
+                </wp:positionH>
+                <wp:positionV relativeFrom="paragraph">
+                  <wp:posOffset>160655</wp:posOffset>
+                </wp:positionV>
+                <wp:extent cx="594360" cy="4917758"/>
+                <wp:effectExtent l="10160" t="161290" r="25400" b="6350"/>
+                <wp:wrapNone/>
+                <wp:docPr id="19" name="Right Brace 19"/>
+                <wp:cNvGraphicFramePr/>
+                <a:graphic xmlns:a="http://schemas.openxmlformats.org/drawingml/2006/main">
+                  <a:graphicData uri="http://schemas.microsoft.com/office/word/2010/wordprocessingShape">
+                    <wps:wsp>
+                      <wps:cNvSpPr/>
+                      <wps:spPr>
+                        <a:xfrm rot="16200000">
+                          <a:off x="0" y="0"/>
+                          <a:ext cx="594360" cy="4917758"/>
+                        </a:xfrm>
+                        <a:prstGeom prst="rightBrace">
+                          <a:avLst/>
+                        </a:prstGeom>
+                        <a:ln w="38100"/>
+                      </wps:spPr>
+                      <wps:style>
+                        <a:lnRef idx="1">
+                          <a:schemeClr val="accent1"/>
+                        </a:lnRef>
+                        <a:fillRef idx="0">
+                          <a:schemeClr val="accent1"/>
+                        </a:fillRef>
+                        <a:effectRef idx="0">
+                          <a:schemeClr val="accent1"/>
+                        </a:effectRef>
+                        <a:fontRef idx="minor">
+                          <a:schemeClr val="tx1"/>
+                        </a:fontRef>
+                      </wps:style>
+                      <wps:bodyPr rot="0" spcFirstLastPara="0" vertOverflow="overflow" horzOverflow="overflow" vert="horz" wrap="square" lIns="91440" tIns="45720" rIns="91440" bIns="45720" numCol="1" spcCol="0" rtlCol="0" fromWordArt="0" anchor="ctr" anchorCtr="0" forceAA="0" compatLnSpc="1">
+                        <a:prstTxWarp prst="textNoShape">
+                          <a:avLst/>
+                        </a:prstTxWarp>
+                        <a:noAutofit/>
+                      </wps:bodyPr>
+                    </wps:wsp>
+                  </a:graphicData>
+                </a:graphic>
+                <wp14:sizeRelV relativeFrom="margin">
+                  <wp14:pctHeight>0</wp14:pctHeight>
+                </wp14:sizeRelV>
+              </wp:anchor>
+            </w:drawing>
+          </mc:Choice>
+          <mc:Fallback>
+            <w:pict>
+              <v:shape w14:anchorId="70ED56B1" id="Right Brace 19" o:spid="_x0000_s1026" type="#_x0000_t88" style="position:absolute;margin-left:0;margin-top:12.65pt;width:46.8pt;height:387.25pt;rotation:-90;z-index:251691008;visibility:visible;mso-wrap-style:square;mso-height-percent:0;mso-wrap-distance-left:9pt;mso-wrap-distance-top:0;mso-wrap-distance-right:9pt;mso-wrap-distance-bottom:0;mso-position-horizontal:absolute;mso-position-horizontal-relative:margin;mso-position-vertical:absolute;mso-position-vertical-relative:text;mso-height-percent:0;mso-height-relative:margin;v-text-anchor:middle" o:gfxdata="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" adj="218" strokecolor="#4472c4 [3204]" strokeweight="3pt">
+                <v:stroke joinstyle="miter"/>
+                <w10:wrap anchorx="margin"/>
+              </v:shape>
+            </w:pict>
+          </mc:Fallback>
+        </mc:AlternateContent>
+      </w:r>
+    </w:p>
+    <w:p>
+      <w:r>
+        <w:rPr>
+          <w:noProof/>
+        </w:rPr>
+        <mc:AlternateContent>
+          <mc:Choice Requires="wps">
+            <w:drawing>
+              <wp:anchor distT="0" distB="0" distL="114300" distR="114300" simplePos="0" relativeHeight="251677696" behindDoc="0" locked="0" layoutInCell="1" allowOverlap="1" wp14:anchorId="00711170" wp14:editId="2F01FB12">
+                <wp:simplePos x="0" y="0"/>
+                <wp:positionH relativeFrom="column">
+                  <wp:posOffset>114300</wp:posOffset>
+                </wp:positionH>
+                <wp:positionV relativeFrom="paragraph">
+                  <wp:posOffset>156210</wp:posOffset>
+                </wp:positionV>
+                <wp:extent cx="1165860" cy="304800"/>
+                <wp:effectExtent l="0" t="0" r="15240" b="19050"/>
+                <wp:wrapNone/>
+                <wp:docPr id="12" name="Text Box 12"/>
+                <wp:cNvGraphicFramePr/>
+                <a:graphic xmlns:a="http://schemas.openxmlformats.org/drawingml/2006/main">
+                  <a:graphicData uri="http://schemas.microsoft.com/office/word/2010/wordprocessingShape">
+                    <wps:wsp>
+                      <wps:cNvSpPr txBox="1"/>
+                      <wps:spPr>
+                        <a:xfrm>
+                          <a:off x="0" y="0"/>
+                          <a:ext cx="1165860" cy="304800"/>
+                        </a:xfrm>
+                        <a:prstGeom prst="rect">
+                          <a:avLst/>
+                        </a:prstGeom>
+                        <a:solidFill>
+                          <a:srgbClr val="FF0000">
+                            <a:alpha val="16078"/>
+                          </a:srgbClr>
+                        </a:solidFill>
+                        <a:ln w="6350">
+                          <a:solidFill>
+                            <a:prstClr val="black"/>
+                          </a:solidFill>
+                        </a:ln>
+                      </wps:spPr>
+                      <wps:txbx>
+                        <w:txbxContent>
+                          <w:p>
+                            <w:proofErr w:type="spellStart"/>
+                            <w:r>
+                              <w:t>countPositive</w:t>
+                            </w:r>
+                            <w:proofErr w:type="spellEnd"/>
+                            <w:r>
+                              <w:t xml:space="preserve"> = </w:t>
+                            </w:r>
+                            <w:r>
+                              <w:t>8</w:t>
+                            </w:r>
+                          </w:p>
+                        </w:txbxContent>
+                      </wps:txbx>
+                      <wps:bodyPr rot="0" spcFirstLastPara="0" vertOverflow="overflow" horzOverflow="overflow" vert="horz" wrap="square" lIns="91440" tIns="45720" rIns="91440" bIns="45720" numCol="1" spcCol="0" rtlCol="0" fromWordArt="0" anchor="t" anchorCtr="0" forceAA="0" compatLnSpc="1">
+                        <a:prstTxWarp prst="textNoShape">
+                          <a:avLst/>
+                        </a:prstTxWarp>
+                        <a:noAutofit/>
+                      </wps:bodyPr>
+                    </wps:wsp>
+                  </a:graphicData>
+                </a:graphic>
+                <wp14:sizeRelH relativeFrom="margin">
+                  <wp14:pctWidth>0</wp14:pctWidth>
+                </wp14:sizeRelH>
+                <wp14:sizeRelV relativeFrom="margin">
+                  <wp14:pctHeight>0</wp14:pctHeight>
+                </wp14:sizeRelV>
+              </wp:anchor>
+            </w:drawing>
+          </mc:Choice>
+          <mc:Fallback>
+            <w:pict>
+              <v:shape w14:anchorId="00711170" id="Text Box 12" o:spid="_x0000_s1034" type="#_x0000_t202" style="position:absolute;margin-left:9pt;margin-top:12.3pt;width:91.8pt;height:24pt;z-index:251677696;visibility:visible;mso-wrap-style:square;mso-width-percent:0;mso-height-percent:0;mso-wrap-distance-left:9pt;mso-wrap-distance-top:0;mso-wrap-distance-right:9pt;mso-wrap-distance-bottom:0;mso-position-horizontal:absolute;mso-position-horizontal-relative:text;mso-position-vertical:absolute;mso-position-vertical-relative:text;mso-width-percent:0;mso-height-percent:0;mso-width-relative:margin;mso-height-relative:margin;v-text-anchor:top" o:gfxdata="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" fillcolor="red" strokeweight=".5pt">
+                <v:fill opacity="10537f"/>
+                <v:textbox>
+                  <w:txbxContent>
+                    <w:p>
+                      <w:proofErr w:type="spellStart"/>
+                      <w:r>
+                        <w:t>countPositive</w:t>
+                      </w:r>
+                      <w:proofErr w:type="spellEnd"/>
+                      <w:r>
+                        <w:t xml:space="preserve"> = </w:t>
+                      </w:r>
+                      <w:r>
+                        <w:t>8</w:t>
+                      </w:r>
+                    </w:p>
+                  </w:txbxContent>
+                </v:textbox>
+              </v:shape>
+            </w:pict>
+          </mc:Fallback>
+        </mc:AlternateContent>
+      </w:r>
+    </w:p>
+    <w:p>
+      <w:r>
+        <w:rPr>
+          <w:noProof/>
+        </w:rPr>
+        <mc:AlternateContent>
+          <mc:Choice Requires="wps">
+            <w:drawing>
+              <wp:anchor distT="0" distB="0" distL="114300" distR="114300" simplePos="0" relativeHeight="251712512" behindDoc="0" locked="0" layoutInCell="1" allowOverlap="1" wp14:anchorId="4F9D68A8" wp14:editId="6EE5CB87">
+                <wp:simplePos x="0" y="0"/>
+                <wp:positionH relativeFrom="margin">
+                  <wp:posOffset>4739640</wp:posOffset>
+                </wp:positionH>
+                <wp:positionV relativeFrom="paragraph">
+                  <wp:posOffset>43180</wp:posOffset>
+                </wp:positionV>
+                <wp:extent cx="1927860" cy="838200"/>
+                <wp:effectExtent l="0" t="0" r="15240" b="19050"/>
+                <wp:wrapNone/>
+                <wp:docPr id="30" name="Text Box 30"/>
+                <wp:cNvGraphicFramePr/>
+                <a:graphic xmlns:a="http://schemas.openxmlformats.org/drawingml/2006/main">
+                  <a:graphicData uri="http://schemas.microsoft.com/office/word/2010/wordprocessingShape">
+                    <wps:wsp>
+                      <wps:cNvSpPr txBox="1"/>
+                      <wps:spPr>
+                        <a:xfrm>
+                          <a:off x="0" y="0"/>
+                          <a:ext cx="1927860" cy="838200"/>
+                        </a:xfrm>
+                        <a:prstGeom prst="rect">
+                          <a:avLst/>
+                        </a:prstGeom>
+                        <a:solidFill>
+                          <a:srgbClr val="00B0F0">
+                            <a:alpha val="15686"/>
+                          </a:srgbClr>
+                        </a:solidFill>
+                        <a:ln w="6350">
+                          <a:solidFill>
+                            <a:prstClr val="black"/>
+                          </a:solidFill>
+                        </a:ln>
+                      </wps:spPr>
+                      <wps:txbx>
+                        <w:txbxContent>
+                          <w:p>
+                            <w:r>
+                              <w:t xml:space="preserve">The blacks </w:t>
+                            </w:r>
+                            <w:proofErr w:type="gramStart"/>
+                            <w:r>
+                              <w:t>shows</w:t>
+                            </w:r>
+                            <w:proofErr w:type="gramEnd"/>
+                            <w:r>
+                              <w:t xml:space="preserve"> how far we would have progressed if we had not adjusted. The green bar shows the adjustment</w:t>
+                            </w:r>
+                          </w:p>
+                        </w:txbxContent>
+                      </wps:txbx>
+                      <wps:bodyPr rot="0" spcFirstLastPara="0" vertOverflow="overflow" horzOverflow="overflow" vert="horz" wrap="square" lIns="91440" tIns="45720" rIns="91440" bIns="45720" numCol="1" spcCol="0" rtlCol="0" fromWordArt="0" anchor="t" anchorCtr="0" forceAA="0" compatLnSpc="1">
+                        <a:prstTxWarp prst="textNoShape">
+                          <a:avLst/>
+                        </a:prstTxWarp>
+                        <a:noAutofit/>
+                      </wps:bodyPr>
+                    </wps:wsp>
+                  </a:graphicData>
+                </a:graphic>
+                <wp14:sizeRelH relativeFrom="margin">
+                  <wp14:pctWidth>0</wp14:pctWidth>
+                </wp14:sizeRelH>
+                <wp14:sizeRelV relativeFrom="margin">
+                  <wp14:pctHeight>0</wp14:pctHeight>
+                </wp14:sizeRelV>
+              </wp:anchor>
+            </w:drawing>
+          </mc:Choice>
+          <mc:Fallback>
+            <w:pict>
+              <v:shape w14:anchorId="4F9D68A8" id="Text Box 30" o:spid="_x0000_s1035" type="#_x0000_t202" style="position:absolute;margin-left:373.2pt;margin-top:3.4pt;width:151.8pt;height:66pt;z-index:251712512;visibility:visible;mso-wrap-style:square;mso-width-percent:0;mso-height-percent:0;mso-wrap-distance-left:9pt;mso-wrap-distance-top:0;mso-wrap-distance-right:9pt;mso-wrap-distance-bottom:0;mso-position-horizontal:absolute;mso-position-horizontal-relative:margin;mso-position-vertical:absolute;mso-position-vertical-relative:text;mso-width-percent:0;mso-height-percent:0;mso-width-relative:margin;mso-height-relative:margin;v-text-anchor:top" o:gfxdata="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" fillcolor="#00b0f0" strokeweight=".5pt">
+                <v:fill opacity="10280f"/>
+                <v:textbox>
+                  <w:txbxContent>
+                    <w:p>
+                      <w:r>
+                        <w:t xml:space="preserve">The blacks </w:t>
+                      </w:r>
+                      <w:proofErr w:type="gramStart"/>
+                      <w:r>
+                        <w:t>shows</w:t>
+                      </w:r>
+                      <w:proofErr w:type="gramEnd"/>
+                      <w:r>
+                        <w:t xml:space="preserve"> how far we would have progressed if we had not adjusted. The green bar shows the adjustment</w:t>
+                      </w:r>
+                    </w:p>
+                  </w:txbxContent>
+                </v:textbox>
+                <w10:wrap anchorx="margin"/>
+              </v:shape>
+            </w:pict>
+          </mc:Fallback>
+        </mc:AlternateContent>
+      </w:r>
+    </w:p>
+    <w:p>
+      <w:r>
+        <w:rPr>
+          <w:noProof/>
+        </w:rPr>
+        <mc:AlternateContent>
+          <mc:Choice Requires="wps">
+            <w:drawing>
+              <wp:anchor distT="0" distB="0" distL="114300" distR="114300" simplePos="0" relativeHeight="251698176" behindDoc="0" locked="0" layoutInCell="1" allowOverlap="1" wp14:anchorId="1A7FEE3E" wp14:editId="73BD8726">
+                <wp:simplePos x="0" y="0"/>
+                <wp:positionH relativeFrom="column">
+                  <wp:posOffset>-632460</wp:posOffset>
+                </wp:positionH>
+                <wp:positionV relativeFrom="paragraph">
+                  <wp:posOffset>129540</wp:posOffset>
+                </wp:positionV>
+                <wp:extent cx="2186940" cy="876300"/>
+                <wp:effectExtent l="19050" t="19050" r="22860" b="19050"/>
+                <wp:wrapNone/>
+                <wp:docPr id="23" name="Text Box 23"/>
+                <wp:cNvGraphicFramePr/>
+                <a:graphic xmlns:a="http://schemas.openxmlformats.org/drawingml/2006/main">
+                  <a:graphicData uri="http://schemas.microsoft.com/office/word/2010/wordprocessingShape">
+                    <wps:wsp>
+                      <wps:cNvSpPr txBox="1"/>
+                      <wps:spPr>
+                        <a:xfrm>
+                          <a:off x="0" y="0"/>
+                          <a:ext cx="2186940" cy="876300"/>
+                        </a:xfrm>
+                        <a:prstGeom prst="rect">
+                          <a:avLst/>
+                        </a:prstGeom>
+                        <a:noFill/>
+                        <a:ln w="28575">
+                          <a:solidFill>
+                            <a:srgbClr val="0070C0"/>
+                          </a:solidFill>
+                        </a:ln>
+                      </wps:spPr>
+                      <wps:txbx>
+                        <w:txbxContent>
+                          <w:p>
+                            <w:r>
+                              <w:t xml:space="preserve">Increment count by 1, </w:t>
+                            </w:r>
+                            <w:proofErr w:type="spellStart"/>
+                            <w:r>
+                              <w:t>countPositive</w:t>
+                            </w:r>
+                            <w:proofErr w:type="spellEnd"/>
+                            <w:r>
+                              <w:t xml:space="preserve"> is larger than </w:t>
+                            </w:r>
+                            <w:proofErr w:type="spellStart"/>
+                            <w:r>
+                              <w:t>countNegative</w:t>
+                            </w:r>
+                            <w:proofErr w:type="spellEnd"/>
+                            <w:r>
+                              <w:t xml:space="preserve"> and </w:t>
+                            </w:r>
+                            <w:proofErr w:type="spellStart"/>
+                            <w:r>
+                              <w:t>countPositive</w:t>
+                            </w:r>
+                            <w:proofErr w:type="spellEnd"/>
+                            <w:r>
+                              <w:t xml:space="preserve"> is increasing</w:t>
+                            </w:r>
+                          </w:p>
+                        </w:txbxContent>
+                      </wps:txbx>
+                      <wps:bodyPr rot="0" spcFirstLastPara="0" vertOverflow="overflow" horzOverflow="overflow" vert="horz" wrap="square" lIns="91440" tIns="45720" rIns="91440" bIns="45720" numCol="1" spcCol="0" rtlCol="0" fromWordArt="0" anchor="t" anchorCtr="0" forceAA="0" compatLnSpc="1">
+                        <a:prstTxWarp prst="textNoShape">
+                          <a:avLst/>
+                        </a:prstTxWarp>
+                        <a:noAutofit/>
+                      </wps:bodyPr>
+                    </wps:wsp>
+                  </a:graphicData>
+                </a:graphic>
+                <wp14:sizeRelH relativeFrom="margin">
+                  <wp14:pctWidth>0</wp14:pctWidth>
+                </wp14:sizeRelH>
+                <wp14:sizeRelV relativeFrom="margin">
+                  <wp14:pctHeight>0</wp14:pctHeight>
+                </wp14:sizeRelV>
+              </wp:anchor>
+            </w:drawing>
+          </mc:Choice>
+          <mc:Fallback>
+            <w:pict>
+              <v:shape w14:anchorId="1A7FEE3E" id="Text Box 23" o:spid="_x0000_s1036" type="#_x0000_t202" style="position:absolute;margin-left:-49.8pt;margin-top:10.2pt;width:172.2pt;height:69pt;z-index:251698176;visibility:visible;mso-wrap-style:square;mso-width-percent:0;mso-height-percent:0;mso-wrap-distance-left:9pt;mso-wrap-distance-top:0;mso-wrap-distance-right:9pt;mso-wrap-distance-bottom:0;mso-position-horizontal:absolute;mso-position-horizontal-relative:text;mso-position-vertical:absolute;mso-position-vertical-relative:text;mso-width-percent:0;mso-height-percent:0;mso-width-relative:margin;mso-height-relative:margin;v-text-anchor:top" o:gfxdata="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" filled="f" strokecolor="#0070c0" strokeweight="2.25pt">
+                <v:textbox>
+                  <w:txbxContent>
+                    <w:p>
+                      <w:r>
+                        <w:t xml:space="preserve">Increment count by 1, </w:t>
+                      </w:r>
+                      <w:proofErr w:type="spellStart"/>
+                      <w:r>
+                        <w:t>countPositive</w:t>
+                      </w:r>
+                      <w:proofErr w:type="spellEnd"/>
+                      <w:r>
+                        <w:t xml:space="preserve"> is larger than </w:t>
+                      </w:r>
+                      <w:proofErr w:type="spellStart"/>
+                      <w:r>
+                        <w:t>countNegative</w:t>
+                      </w:r>
+                      <w:proofErr w:type="spellEnd"/>
+                      <w:r>
+                        <w:t xml:space="preserve"> and </w:t>
+                      </w:r>
+                      <w:proofErr w:type="spellStart"/>
+                      <w:r>
+                        <w:t>countPositive</w:t>
+                      </w:r>
+                      <w:proofErr w:type="spellEnd"/>
+                      <w:r>
+                        <w:t xml:space="preserve"> is increasing</w:t>
+                      </w:r>
+                    </w:p>
+                  </w:txbxContent>
+                </v:textbox>
+              </v:shape>
+            </w:pict>
+          </mc:Fallback>
+        </mc:AlternateContent>
+      </w:r>
+    </w:p>
     <w:p>
       <w:pPr>
         <w:pStyle w:val="Heading1"/>
       </w:pPr>
       <w:r>
+        <w:lastRenderedPageBreak/>
         <w:t>In this case we will shorten the dark blue total bar count</w:t>
       </w:r>
     </w:p>
@@ -519,7 +2652,7 @@
 </file>
 
 <file path=word/styles.xml><?xml version="1.0" encoding="utf-8"?>
-<w:styles xmlns:mc="http://schemas.openxmlformats.org/markup-compatibility/2006" xmlns:r="http://schemas.openxmlformats.org/officeDocument/2006/relationships" xmlns:w="http://schemas.openxmlformats.org/wordprocessingml/2006/main" xmlns:w14="http://schemas.microsoft.com/office/word/2010/wordml" xmlns:w15="http://schemas.microsoft.com/office/word/2012/wordml" xmlns:w16cid="http://schemas.microsoft.com/office/word/2016/wordml/cid" xmlns:w16se="http://schemas.microsoft.com/office/word/2015/wordml/symex" mc:Ignorable="w14 w15 w16se w16cid">
+<w:styles xmlns:mc="http://schemas.openxmlformats.org/markup-compatibility/2006" xmlns:r="http://schemas.openxmlformats.org/officeDocument/2006/relationships" xmlns:w="http://schemas.openxmlformats.org/wordprocessingml/2006/main" xmlns:w14="http://schemas.microsoft.com/office/word/2010/wordml" xmlns:w15="http://schemas.microsoft.com/office/word/2012/wordml" xmlns:w16cex="http://schemas.microsoft.com/office/word/2018/wordml/cex" xmlns:w16cid="http://schemas.microsoft.com/office/word/2016/wordml/cid" xmlns:w16="http://schemas.microsoft.com/office/word/2018/wordml" xmlns:w16se="http://schemas.microsoft.com/office/word/2015/wordml/symex" mc:Ignorable="w14 w15 w16se w16cid w16 w16cex">
   <w:docDefaults>
     <w:rPrDefault>
       <w:rPr>
@@ -641,6 +2774,7 @@
     <w:lsdException w:name="HTML Sample" w:semiHidden="1" w:unhideWhenUsed="1"/>
     <w:lsdException w:name="HTML Typewriter" w:semiHidden="1" w:unhideWhenUsed="1"/>
     <w:lsdException w:name="HTML Variable" w:semiHidden="1" w:unhideWhenUsed="1"/>
+    <w:lsdException w:name="Normal Table" w:semiHidden="1" w:unhideWhenUsed="1"/>
     <w:lsdException w:name="annotation subject" w:semiHidden="1" w:unhideWhenUsed="1"/>
     <w:lsdException w:name="No List" w:semiHidden="1" w:unhideWhenUsed="1"/>
     <w:lsdException w:name="Outline List 1" w:semiHidden="1" w:unhideWhenUsed="1"/>
@@ -687,8 +2821,10 @@
     <w:lsdException w:name="Table Subtle 2" w:semiHidden="1" w:unhideWhenUsed="1"/>
     <w:lsdException w:name="Table Web 1" w:semiHidden="1" w:unhideWhenUsed="1"/>
     <w:lsdException w:name="Table Web 2" w:semiHidden="1" w:unhideWhenUsed="1"/>
+    <w:lsdException w:name="Table Web 3" w:semiHidden="1" w:unhideWhenUsed="1"/>
     <w:lsdException w:name="Balloon Text" w:semiHidden="1" w:unhideWhenUsed="1"/>
     <w:lsdException w:name="Table Grid" w:uiPriority="39"/>
+    <w:lsdException w:name="Table Theme" w:semiHidden="1" w:unhideWhenUsed="1"/>
     <w:lsdException w:name="Placeholder Text" w:semiHidden="1"/>
     <w:lsdException w:name="No Spacing" w:uiPriority="1" w:qFormat="1"/>
     <w:lsdException w:name="Light Shading" w:uiPriority="60"/>

</xml_diff>

<commit_message>
improved design of sync document
</commit_message>
<xml_diff>
--- a/DesignOfSync.docx
+++ b/DesignOfSync.docx
@@ -172,26 +172,7 @@
                         <w:txbxContent>
                           <w:p>
                             <w:r>
-                              <w:t xml:space="preserve">Increment count by </w:t>
-                            </w:r>
-                            <w:r>
-                              <w:t xml:space="preserve">0, </w:t>
-                            </w:r>
-                            <w:proofErr w:type="spellStart"/>
-                            <w:r>
-                              <w:t>countNegative</w:t>
-                            </w:r>
-                            <w:proofErr w:type="spellEnd"/>
-                            <w:r>
-                              <w:t xml:space="preserve"> is increasing, while </w:t>
-                            </w:r>
-                            <w:proofErr w:type="spellStart"/>
-                            <w:r>
-                              <w:t>countPositive</w:t>
-                            </w:r>
-                            <w:proofErr w:type="spellEnd"/>
-                            <w:r>
-                              <w:t xml:space="preserve"> is larger than it</w:t>
+                              <w:t>Increment count by 0, countNegative is increasing, while countPositive is larger than it</w:t>
                             </w:r>
                           </w:p>
                         </w:txbxContent>
@@ -225,26 +206,7 @@
                   <w:txbxContent>
                     <w:p>
                       <w:r>
-                        <w:t xml:space="preserve">Increment count by </w:t>
-                      </w:r>
-                      <w:r>
-                        <w:t xml:space="preserve">0, </w:t>
-                      </w:r>
-                      <w:proofErr w:type="spellStart"/>
-                      <w:r>
-                        <w:t>countNegative</w:t>
-                      </w:r>
-                      <w:proofErr w:type="spellEnd"/>
-                      <w:r>
-                        <w:t xml:space="preserve"> is increasing, while </w:t>
-                      </w:r>
-                      <w:proofErr w:type="spellStart"/>
-                      <w:r>
-                        <w:t>countPositive</w:t>
-                      </w:r>
-                      <w:proofErr w:type="spellEnd"/>
-                      <w:r>
-                        <w:t xml:space="preserve"> is larger than it</w:t>
+                        <w:t>Increment count by 0, countNegative is increasing, while countPositive is larger than it</w:t>
                       </w:r>
                     </w:p>
                   </w:txbxContent>
@@ -303,31 +265,7 @@
                               <w:t>Increment count by 1</w:t>
                             </w:r>
                             <w:r>
-                              <w:t xml:space="preserve">, </w:t>
-                            </w:r>
-                            <w:proofErr w:type="spellStart"/>
-                            <w:r>
-                              <w:t>countNegative</w:t>
-                            </w:r>
-                            <w:proofErr w:type="spellEnd"/>
-                            <w:r>
-                              <w:t xml:space="preserve"> is larger than </w:t>
-                            </w:r>
-                            <w:proofErr w:type="spellStart"/>
-                            <w:r>
-                              <w:t>countPostive</w:t>
-                            </w:r>
-                            <w:proofErr w:type="spellEnd"/>
-                            <w:r>
-                              <w:t xml:space="preserve"> and </w:t>
-                            </w:r>
-                            <w:proofErr w:type="spellStart"/>
-                            <w:r>
-                              <w:t>countNegative</w:t>
-                            </w:r>
-                            <w:proofErr w:type="spellEnd"/>
-                            <w:r>
-                              <w:t xml:space="preserve"> is increasing</w:t>
+                              <w:t>, countNegative is larger than countPostive and countNegative is increasing</w:t>
                             </w:r>
                           </w:p>
                         </w:txbxContent>
@@ -360,31 +298,7 @@
                         <w:t>Increment count by 1</w:t>
                       </w:r>
                       <w:r>
-                        <w:t xml:space="preserve">, </w:t>
-                      </w:r>
-                      <w:proofErr w:type="spellStart"/>
-                      <w:r>
-                        <w:t>countNegative</w:t>
-                      </w:r>
-                      <w:proofErr w:type="spellEnd"/>
-                      <w:r>
-                        <w:t xml:space="preserve"> is larger than </w:t>
-                      </w:r>
-                      <w:proofErr w:type="spellStart"/>
-                      <w:r>
-                        <w:t>countPostive</w:t>
-                      </w:r>
-                      <w:proofErr w:type="spellEnd"/>
-                      <w:r>
-                        <w:t xml:space="preserve"> and </w:t>
-                      </w:r>
-                      <w:proofErr w:type="spellStart"/>
-                      <w:r>
-                        <w:t>countNegative</w:t>
-                      </w:r>
-                      <w:proofErr w:type="spellEnd"/>
-                      <w:r>
-                        <w:t xml:space="preserve"> is increasing</w:t>
+                        <w:t>, countNegative is larger than countPostive and countNegative is increasing</w:t>
                       </w:r>
                     </w:p>
                   </w:txbxContent>
@@ -442,13 +356,8 @@
                       <wps:txbx>
                         <w:txbxContent>
                           <w:p>
-                            <w:proofErr w:type="spellStart"/>
                             <w:r>
-                              <w:t>countPositive</w:t>
-                            </w:r>
-                            <w:proofErr w:type="spellEnd"/>
-                            <w:r>
-                              <w:t xml:space="preserve"> = 8</w:t>
+                              <w:t>countPositive = 8</w:t>
                             </w:r>
                           </w:p>
                         </w:txbxContent>
@@ -478,13 +387,8 @@
                 <v:textbox>
                   <w:txbxContent>
                     <w:p>
-                      <w:proofErr w:type="spellStart"/>
                       <w:r>
-                        <w:t>countPositive</w:t>
-                      </w:r>
-                      <w:proofErr w:type="spellEnd"/>
-                      <w:r>
-                        <w:t xml:space="preserve"> = 8</w:t>
+                        <w:t>countPositive = 8</w:t>
                       </w:r>
                     </w:p>
                   </w:txbxContent>
@@ -542,13 +446,8 @@
                       <wps:txbx>
                         <w:txbxContent>
                           <w:p>
-                            <w:proofErr w:type="spellStart"/>
                             <w:r>
-                              <w:t>countPositive</w:t>
-                            </w:r>
-                            <w:proofErr w:type="spellEnd"/>
-                            <w:r>
-                              <w:t xml:space="preserve"> = 0</w:t>
+                              <w:t>countPositive = 0</w:t>
                             </w:r>
                           </w:p>
                         </w:txbxContent>
@@ -578,13 +477,8 @@
                 <v:textbox>
                   <w:txbxContent>
                     <w:p>
-                      <w:proofErr w:type="spellStart"/>
                       <w:r>
-                        <w:t>countPositive</w:t>
-                      </w:r>
-                      <w:proofErr w:type="spellEnd"/>
-                      <w:r>
-                        <w:t xml:space="preserve"> = 0</w:t>
+                        <w:t>countPositive = 0</w:t>
                       </w:r>
                     </w:p>
                   </w:txbxContent>
@@ -642,19 +536,8 @@
                       <wps:txbx>
                         <w:txbxContent>
                           <w:p>
-                            <w:proofErr w:type="spellStart"/>
                             <w:r>
-                              <w:t>count</w:t>
-                            </w:r>
-                            <w:r>
-                              <w:t>Negative</w:t>
-                            </w:r>
-                            <w:proofErr w:type="spellEnd"/>
-                            <w:r>
-                              <w:t xml:space="preserve"> = </w:t>
-                            </w:r>
-                            <w:r>
-                              <w:t>0</w:t>
+                              <w:t>countNegative = 0</w:t>
                             </w:r>
                           </w:p>
                         </w:txbxContent>
@@ -684,19 +567,8 @@
                 <v:textbox>
                   <w:txbxContent>
                     <w:p>
-                      <w:proofErr w:type="spellStart"/>
                       <w:r>
-                        <w:t>count</w:t>
-                      </w:r>
-                      <w:r>
-                        <w:t>Negative</w:t>
-                      </w:r>
-                      <w:proofErr w:type="spellEnd"/>
-                      <w:r>
-                        <w:t xml:space="preserve"> = </w:t>
-                      </w:r>
-                      <w:r>
-                        <w:t>0</w:t>
+                        <w:t>countNegative = 0</w:t>
                       </w:r>
                     </w:p>
                   </w:txbxContent>
@@ -753,16 +625,8 @@
                       <wps:txbx>
                         <w:txbxContent>
                           <w:p>
-                            <w:proofErr w:type="spellStart"/>
                             <w:r>
-                              <w:t>countNegative</w:t>
-                            </w:r>
-                            <w:proofErr w:type="spellEnd"/>
-                            <w:r>
-                              <w:t xml:space="preserve"> = </w:t>
-                            </w:r>
-                            <w:r>
-                              <w:t>8</w:t>
+                              <w:t>countNegative = 8</w:t>
                             </w:r>
                           </w:p>
                         </w:txbxContent>
@@ -792,16 +656,8 @@
                 <v:textbox>
                   <w:txbxContent>
                     <w:p>
-                      <w:proofErr w:type="spellStart"/>
                       <w:r>
-                        <w:t>countNegative</w:t>
-                      </w:r>
-                      <w:proofErr w:type="spellEnd"/>
-                      <w:r>
-                        <w:t xml:space="preserve"> = </w:t>
-                      </w:r>
-                      <w:r>
-                        <w:t>8</w:t>
+                        <w:t>countNegative = 8</w:t>
                       </w:r>
                     </w:p>
                   </w:txbxContent>
@@ -901,7 +757,7 @@
         <mc:AlternateContent>
           <mc:Choice Requires="wps">
             <w:drawing>
-              <wp:anchor distT="0" distB="0" distL="114300" distR="114300" simplePos="0" relativeHeight="251673600" behindDoc="0" locked="0" layoutInCell="1" allowOverlap="1" wp14:anchorId="37841C89" wp14:editId="7D7D4AAC">
+              <wp:anchor distT="0" distB="0" distL="114300" distR="114300" simplePos="0" relativeHeight="251673600" behindDoc="0" locked="0" layoutInCell="1" allowOverlap="1" wp14:anchorId="37841C89" wp14:editId="55DDE93F">
                 <wp:simplePos x="0" y="0"/>
                 <wp:positionH relativeFrom="column">
                   <wp:posOffset>45720</wp:posOffset>
@@ -926,7 +782,11 @@
                         <a:prstGeom prst="line">
                           <a:avLst/>
                         </a:prstGeom>
-                        <a:ln w="19050"/>
+                        <a:ln w="19050">
+                          <a:solidFill>
+                            <a:srgbClr val="FFC000"/>
+                          </a:solidFill>
+                        </a:ln>
                       </wps:spPr>
                       <wps:style>
                         <a:lnRef idx="1">
@@ -957,7 +817,7 @@
           </mc:Choice>
           <mc:Fallback>
             <w:pict>
-              <v:line w14:anchorId="2BA557E9" id="Straight Connector 10" o:spid="_x0000_s1026" style="position:absolute;flip:x;z-index:251673600;visibility:visible;mso-wrap-style:square;mso-width-percent:0;mso-height-percent:0;mso-wrap-distance-left:9pt;mso-wrap-distance-top:0;mso-wrap-distance-right:9pt;mso-wrap-distance-bottom:0;mso-position-horizontal:absolute;mso-position-horizontal-relative:text;mso-position-vertical:absolute;mso-position-vertical-relative:text;mso-width-percent:0;mso-height-percent:0;mso-width-relative:margin;mso-height-relative:margin" from="3.6pt,22.2pt" to="4.5pt,61.8pt" o:gfxdata="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" strokecolor="black [3200]" strokeweight="1.5pt">
+              <v:line w14:anchorId="74463787" id="Straight Connector 10" o:spid="_x0000_s1026" style="position:absolute;flip:x;z-index:251673600;visibility:visible;mso-wrap-style:square;mso-width-percent:0;mso-height-percent:0;mso-wrap-distance-left:9pt;mso-wrap-distance-top:0;mso-wrap-distance-right:9pt;mso-wrap-distance-bottom:0;mso-position-horizontal:absolute;mso-position-horizontal-relative:text;mso-position-vertical:absolute;mso-position-vertical-relative:text;mso-width-percent:0;mso-height-percent:0;mso-width-relative:margin;mso-height-relative:margin" from="3.6pt,22.2pt" to="4.5pt,61.8pt" o:gfxdata="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" strokecolor="#ffc000" strokeweight="1.5pt">
                 <v:stroke joinstyle="miter"/>
               </v:line>
             </w:pict>
@@ -971,7 +831,7 @@
         <mc:AlternateContent>
           <mc:Choice Requires="wps">
             <w:drawing>
-              <wp:anchor distT="0" distB="0" distL="114300" distR="114300" simplePos="0" relativeHeight="251702272" behindDoc="0" locked="0" layoutInCell="1" allowOverlap="1" wp14:anchorId="13F82CFB" wp14:editId="1239092B">
+              <wp:anchor distT="0" distB="0" distL="114300" distR="114300" simplePos="0" relativeHeight="251702272" behindDoc="0" locked="0" layoutInCell="1" allowOverlap="1" wp14:anchorId="13F82CFB" wp14:editId="5D801631">
                 <wp:simplePos x="0" y="0"/>
                 <wp:positionH relativeFrom="column">
                   <wp:posOffset>1397000</wp:posOffset>
@@ -996,7 +856,11 @@
                         <a:prstGeom prst="line">
                           <a:avLst/>
                         </a:prstGeom>
-                        <a:ln w="19050"/>
+                        <a:ln w="19050">
+                          <a:solidFill>
+                            <a:srgbClr val="FFC000"/>
+                          </a:solidFill>
+                        </a:ln>
                       </wps:spPr>
                       <wps:style>
                         <a:lnRef idx="1">
@@ -1021,7 +885,7 @@
           </mc:Choice>
           <mc:Fallback>
             <w:pict>
-              <v:line w14:anchorId="4E0C779B" id="Straight Connector 25" o:spid="_x0000_s1026" style="position:absolute;z-index:251702272;visibility:visible;mso-wrap-style:square;mso-wrap-distance-left:9pt;mso-wrap-distance-top:0;mso-wrap-distance-right:9pt;mso-wrap-distance-bottom:0;mso-position-horizontal:absolute;mso-position-horizontal-relative:text;mso-position-vertical:absolute;mso-position-vertical-relative:text" from="110pt,.55pt" to="110pt,70.75pt" o:gfxdata="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" strokecolor="black [3200]" strokeweight="1.5pt">
+              <v:line w14:anchorId="6AD8096B" id="Straight Connector 25" o:spid="_x0000_s1026" style="position:absolute;z-index:251702272;visibility:visible;mso-wrap-style:square;mso-wrap-distance-left:9pt;mso-wrap-distance-top:0;mso-wrap-distance-right:9pt;mso-wrap-distance-bottom:0;mso-position-horizontal:absolute;mso-position-horizontal-relative:text;mso-position-vertical:absolute;mso-position-vertical-relative:text" from="110pt,.55pt" to="110pt,70.75pt" o:gfxdata="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" strokecolor="#ffc000" strokeweight="1.5pt">
                 <v:stroke joinstyle="miter"/>
               </v:line>
             </w:pict>
@@ -1510,7 +1374,7 @@
         <mc:AlternateContent>
           <mc:Choice Requires="wps">
             <w:drawing>
-              <wp:anchor distT="0" distB="0" distL="114300" distR="114300" simplePos="0" relativeHeight="251679744" behindDoc="0" locked="0" layoutInCell="1" allowOverlap="1" wp14:anchorId="60936222" wp14:editId="1E6742DE">
+              <wp:anchor distT="0" distB="0" distL="114300" distR="114300" simplePos="0" relativeHeight="251679744" behindDoc="0" locked="0" layoutInCell="1" allowOverlap="1" wp14:anchorId="60936222" wp14:editId="15E03856">
                 <wp:simplePos x="0" y="0"/>
                 <wp:positionH relativeFrom="column">
                   <wp:posOffset>670560</wp:posOffset>
@@ -1535,7 +1399,11 @@
                         <a:prstGeom prst="line">
                           <a:avLst/>
                         </a:prstGeom>
-                        <a:ln w="19050"/>
+                        <a:ln w="19050">
+                          <a:solidFill>
+                            <a:srgbClr val="FFC000"/>
+                          </a:solidFill>
+                        </a:ln>
                       </wps:spPr>
                       <wps:style>
                         <a:lnRef idx="1">
@@ -1566,7 +1434,7 @@
           </mc:Choice>
           <mc:Fallback>
             <w:pict>
-              <v:line w14:anchorId="7A24CB13" id="Straight Connector 13" o:spid="_x0000_s1026" style="position:absolute;z-index:251679744;visibility:visible;mso-wrap-style:square;mso-width-percent:0;mso-height-percent:0;mso-wrap-distance-left:9pt;mso-wrap-distance-top:0;mso-wrap-distance-right:9pt;mso-wrap-distance-bottom:0;mso-position-horizontal:absolute;mso-position-horizontal-relative:text;mso-position-vertical:absolute;mso-position-vertical-relative:text;mso-width-percent:0;mso-height-percent:0;mso-width-relative:margin;mso-height-relative:margin" from="52.8pt,12.35pt" to="53.4pt,56.15pt" o:gfxdata="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" strokecolor="black [3200]" strokeweight="1.5pt">
+              <v:line w14:anchorId="5453559C" id="Straight Connector 13" o:spid="_x0000_s1026" style="position:absolute;z-index:251679744;visibility:visible;mso-wrap-style:square;mso-width-percent:0;mso-height-percent:0;mso-wrap-distance-left:9pt;mso-wrap-distance-top:0;mso-wrap-distance-right:9pt;mso-wrap-distance-bottom:0;mso-position-horizontal:absolute;mso-position-horizontal-relative:text;mso-position-vertical:absolute;mso-position-vertical-relative:text;mso-width-percent:0;mso-height-percent:0;mso-width-relative:margin;mso-height-relative:margin" from="52.8pt,12.35pt" to="53.4pt,56.15pt" o:gfxdata="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" strokecolor="#ffc000" strokeweight="1.5pt">
                 <v:stroke joinstyle="miter"/>
               </v:line>
             </w:pict>
@@ -1580,7 +1448,7 @@
         <mc:AlternateContent>
           <mc:Choice Requires="wps">
             <w:drawing>
-              <wp:anchor distT="0" distB="0" distL="114300" distR="114300" simplePos="0" relativeHeight="251706368" behindDoc="0" locked="0" layoutInCell="1" allowOverlap="1" wp14:anchorId="1069C126" wp14:editId="0B5B58DE">
+              <wp:anchor distT="0" distB="0" distL="114300" distR="114300" simplePos="0" relativeHeight="251706368" behindDoc="0" locked="0" layoutInCell="1" allowOverlap="1" wp14:anchorId="1069C126" wp14:editId="6E05544E">
                 <wp:simplePos x="0" y="0"/>
                 <wp:positionH relativeFrom="column">
                   <wp:posOffset>3368040</wp:posOffset>
@@ -1605,7 +1473,11 @@
                         <a:prstGeom prst="line">
                           <a:avLst/>
                         </a:prstGeom>
-                        <a:ln w="19050"/>
+                        <a:ln w="19050">
+                          <a:solidFill>
+                            <a:srgbClr val="FFC000"/>
+                          </a:solidFill>
+                        </a:ln>
                       </wps:spPr>
                       <wps:style>
                         <a:lnRef idx="1">
@@ -1630,7 +1502,7 @@
           </mc:Choice>
           <mc:Fallback>
             <w:pict>
-              <v:line w14:anchorId="5A0DE38F" id="Straight Connector 27" o:spid="_x0000_s1026" style="position:absolute;z-index:251706368;visibility:visible;mso-wrap-style:square;mso-wrap-distance-left:9pt;mso-wrap-distance-top:0;mso-wrap-distance-right:9pt;mso-wrap-distance-bottom:0;mso-position-horizontal:absolute;mso-position-horizontal-relative:text;mso-position-vertical:absolute;mso-position-vertical-relative:text" from="265.2pt,.25pt" to="265.2pt,70.45pt" o:gfxdata="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" strokecolor="black [3200]" strokeweight="1.5pt">
+              <v:line w14:anchorId="1057FF91" id="Straight Connector 27" o:spid="_x0000_s1026" style="position:absolute;z-index:251706368;visibility:visible;mso-wrap-style:square;mso-wrap-distance-left:9pt;mso-wrap-distance-top:0;mso-wrap-distance-right:9pt;mso-wrap-distance-bottom:0;mso-position-horizontal:absolute;mso-position-horizontal-relative:text;mso-position-vertical:absolute;mso-position-vertical-relative:text" from="265.2pt,.25pt" to="265.2pt,70.45pt" o:gfxdata="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" strokecolor="#ffc000" strokeweight="1.5pt">
                 <v:stroke joinstyle="miter"/>
               </v:line>
             </w:pict>
@@ -1782,7 +1654,7 @@
         <mc:AlternateContent>
           <mc:Choice Requires="wps">
             <w:drawing>
-              <wp:anchor distT="0" distB="0" distL="114300" distR="114300" simplePos="0" relativeHeight="251675648" behindDoc="0" locked="0" layoutInCell="1" allowOverlap="1" wp14:anchorId="5E97A1D8" wp14:editId="1BFAF7CD">
+              <wp:anchor distT="0" distB="0" distL="114300" distR="114300" simplePos="0" relativeHeight="251675648" behindDoc="0" locked="0" layoutInCell="1" allowOverlap="1" wp14:anchorId="5E97A1D8" wp14:editId="506B07F0">
                 <wp:simplePos x="0" y="0"/>
                 <wp:positionH relativeFrom="margin">
                   <wp:posOffset>72390</wp:posOffset>
@@ -1821,13 +1693,8 @@
                       <wps:txbx>
                         <w:txbxContent>
                           <w:p>
-                            <w:proofErr w:type="spellStart"/>
                             <w:r>
-                              <w:t>countNegative</w:t>
-                            </w:r>
-                            <w:proofErr w:type="spellEnd"/>
-                            <w:r>
-                              <w:t xml:space="preserve"> = 0</w:t>
+                              <w:t>countNegative = 0</w:t>
                             </w:r>
                           </w:p>
                         </w:txbxContent>
@@ -1857,118 +1724,8 @@
                 <v:textbox>
                   <w:txbxContent>
                     <w:p>
-                      <w:proofErr w:type="spellStart"/>
                       <w:r>
-                        <w:t>countNegative</w:t>
-                      </w:r>
-                      <w:proofErr w:type="spellEnd"/>
-                      <w:r>
-                        <w:t xml:space="preserve"> = 0</w:t>
-                      </w:r>
-                    </w:p>
-                  </w:txbxContent>
-                </v:textbox>
-                <w10:wrap anchorx="margin"/>
-              </v:shape>
-            </w:pict>
-          </mc:Fallback>
-        </mc:AlternateContent>
-      </w:r>
-      <w:r>
-        <w:rPr>
-          <w:noProof/>
-        </w:rPr>
-        <mc:AlternateContent>
-          <mc:Choice Requires="wps">
-            <w:drawing>
-              <wp:anchor distT="0" distB="0" distL="114300" distR="114300" simplePos="0" relativeHeight="251704320" behindDoc="0" locked="0" layoutInCell="1" allowOverlap="1" wp14:anchorId="55C5F166" wp14:editId="78D18C74">
-                <wp:simplePos x="0" y="0"/>
-                <wp:positionH relativeFrom="margin">
-                  <wp:posOffset>2674620</wp:posOffset>
-                </wp:positionH>
-                <wp:positionV relativeFrom="paragraph">
-                  <wp:posOffset>240665</wp:posOffset>
-                </wp:positionV>
-                <wp:extent cx="1424940" cy="304800"/>
-                <wp:effectExtent l="0" t="0" r="22860" b="19050"/>
-                <wp:wrapNone/>
-                <wp:docPr id="26" name="Text Box 26"/>
-                <wp:cNvGraphicFramePr/>
-                <a:graphic xmlns:a="http://schemas.openxmlformats.org/drawingml/2006/main">
-                  <a:graphicData uri="http://schemas.microsoft.com/office/word/2010/wordprocessingShape">
-                    <wps:wsp>
-                      <wps:cNvSpPr txBox="1"/>
-                      <wps:spPr>
-                        <a:xfrm>
-                          <a:off x="0" y="0"/>
-                          <a:ext cx="1424940" cy="304800"/>
-                        </a:xfrm>
-                        <a:prstGeom prst="rect">
-                          <a:avLst/>
-                        </a:prstGeom>
-                        <a:solidFill>
-                          <a:srgbClr val="00B0F0">
-                            <a:alpha val="15686"/>
-                          </a:srgbClr>
-                        </a:solidFill>
-                        <a:ln w="6350">
-                          <a:solidFill>
-                            <a:prstClr val="black"/>
-                          </a:solidFill>
-                        </a:ln>
-                      </wps:spPr>
-                      <wps:txbx>
-                        <w:txbxContent>
-                          <w:p>
-                            <w:proofErr w:type="spellStart"/>
-                            <w:r>
-                              <w:t>countNegative</w:t>
-                            </w:r>
-                            <w:proofErr w:type="spellEnd"/>
-                            <w:r>
-                              <w:t xml:space="preserve"> = </w:t>
-                            </w:r>
-                            <w:r>
-                              <w:t>25</w:t>
-                            </w:r>
-                          </w:p>
-                        </w:txbxContent>
-                      </wps:txbx>
-                      <wps:bodyPr rot="0" spcFirstLastPara="0" vertOverflow="overflow" horzOverflow="overflow" vert="horz" wrap="square" lIns="91440" tIns="45720" rIns="91440" bIns="45720" numCol="1" spcCol="0" rtlCol="0" fromWordArt="0" anchor="t" anchorCtr="0" forceAA="0" compatLnSpc="1">
-                        <a:prstTxWarp prst="textNoShape">
-                          <a:avLst/>
-                        </a:prstTxWarp>
-                        <a:noAutofit/>
-                      </wps:bodyPr>
-                    </wps:wsp>
-                  </a:graphicData>
-                </a:graphic>
-                <wp14:sizeRelH relativeFrom="margin">
-                  <wp14:pctWidth>0</wp14:pctWidth>
-                </wp14:sizeRelH>
-                <wp14:sizeRelV relativeFrom="margin">
-                  <wp14:pctHeight>0</wp14:pctHeight>
-                </wp14:sizeRelV>
-              </wp:anchor>
-            </w:drawing>
-          </mc:Choice>
-          <mc:Fallback>
-            <w:pict>
-              <v:shape w14:anchorId="55C5F166" id="Text Box 26" o:spid="_x0000_s1033" type="#_x0000_t202" style="position:absolute;margin-left:210.6pt;margin-top:18.95pt;width:112.2pt;height:24pt;z-index:251704320;visibility:visible;mso-wrap-style:square;mso-width-percent:0;mso-height-percent:0;mso-wrap-distance-left:9pt;mso-wrap-distance-top:0;mso-wrap-distance-right:9pt;mso-wrap-distance-bottom:0;mso-position-horizontal:absolute;mso-position-horizontal-relative:margin;mso-position-vertical:absolute;mso-position-vertical-relative:text;mso-width-percent:0;mso-height-percent:0;mso-width-relative:margin;mso-height-relative:margin;v-text-anchor:top" o:gfxdata="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" fillcolor="#00b0f0" strokeweight=".5pt">
-                <v:fill opacity="10280f"/>
-                <v:textbox>
-                  <w:txbxContent>
-                    <w:p>
-                      <w:proofErr w:type="spellStart"/>
-                      <w:r>
-                        <w:t>countNegative</w:t>
-                      </w:r>
-                      <w:proofErr w:type="spellEnd"/>
-                      <w:r>
-                        <w:t xml:space="preserve"> = </w:t>
-                      </w:r>
-                      <w:r>
-                        <w:t>25</w:t>
+                        <w:t>countNegative = 0</w:t>
                       </w:r>
                     </w:p>
                   </w:txbxContent>
@@ -2061,6 +1818,95 @@
         <mc:AlternateContent>
           <mc:Choice Requires="wps">
             <w:drawing>
+              <wp:anchor distT="0" distB="0" distL="114300" distR="114300" simplePos="0" relativeHeight="251704320" behindDoc="0" locked="0" layoutInCell="1" allowOverlap="1" wp14:anchorId="55C5F166" wp14:editId="205FAB08">
+                <wp:simplePos x="0" y="0"/>
+                <wp:positionH relativeFrom="margin">
+                  <wp:posOffset>2689860</wp:posOffset>
+                </wp:positionH>
+                <wp:positionV relativeFrom="paragraph">
+                  <wp:posOffset>8255</wp:posOffset>
+                </wp:positionV>
+                <wp:extent cx="1424940" cy="304800"/>
+                <wp:effectExtent l="0" t="0" r="22860" b="19050"/>
+                <wp:wrapNone/>
+                <wp:docPr id="26" name="Text Box 26"/>
+                <wp:cNvGraphicFramePr/>
+                <a:graphic xmlns:a="http://schemas.openxmlformats.org/drawingml/2006/main">
+                  <a:graphicData uri="http://schemas.microsoft.com/office/word/2010/wordprocessingShape">
+                    <wps:wsp>
+                      <wps:cNvSpPr txBox="1"/>
+                      <wps:spPr>
+                        <a:xfrm>
+                          <a:off x="0" y="0"/>
+                          <a:ext cx="1424940" cy="304800"/>
+                        </a:xfrm>
+                        <a:prstGeom prst="rect">
+                          <a:avLst/>
+                        </a:prstGeom>
+                        <a:solidFill>
+                          <a:srgbClr val="00B0F0">
+                            <a:alpha val="15686"/>
+                          </a:srgbClr>
+                        </a:solidFill>
+                        <a:ln w="6350">
+                          <a:solidFill>
+                            <a:prstClr val="black"/>
+                          </a:solidFill>
+                        </a:ln>
+                      </wps:spPr>
+                      <wps:txbx>
+                        <w:txbxContent>
+                          <w:p>
+                            <w:r>
+                              <w:t>countNegative = 25</w:t>
+                            </w:r>
+                          </w:p>
+                        </w:txbxContent>
+                      </wps:txbx>
+                      <wps:bodyPr rot="0" spcFirstLastPara="0" vertOverflow="overflow" horzOverflow="overflow" vert="horz" wrap="square" lIns="91440" tIns="45720" rIns="91440" bIns="45720" numCol="1" spcCol="0" rtlCol="0" fromWordArt="0" anchor="t" anchorCtr="0" forceAA="0" compatLnSpc="1">
+                        <a:prstTxWarp prst="textNoShape">
+                          <a:avLst/>
+                        </a:prstTxWarp>
+                        <a:noAutofit/>
+                      </wps:bodyPr>
+                    </wps:wsp>
+                  </a:graphicData>
+                </a:graphic>
+                <wp14:sizeRelH relativeFrom="margin">
+                  <wp14:pctWidth>0</wp14:pctWidth>
+                </wp14:sizeRelH>
+                <wp14:sizeRelV relativeFrom="margin">
+                  <wp14:pctHeight>0</wp14:pctHeight>
+                </wp14:sizeRelV>
+              </wp:anchor>
+            </w:drawing>
+          </mc:Choice>
+          <mc:Fallback>
+            <w:pict>
+              <v:shape w14:anchorId="55C5F166" id="Text Box 26" o:spid="_x0000_s1033" type="#_x0000_t202" style="position:absolute;margin-left:211.8pt;margin-top:.65pt;width:112.2pt;height:24pt;z-index:251704320;visibility:visible;mso-wrap-style:square;mso-width-percent:0;mso-height-percent:0;mso-wrap-distance-left:9pt;mso-wrap-distance-top:0;mso-wrap-distance-right:9pt;mso-wrap-distance-bottom:0;mso-position-horizontal:absolute;mso-position-horizontal-relative:margin;mso-position-vertical:absolute;mso-position-vertical-relative:text;mso-width-percent:0;mso-height-percent:0;mso-width-relative:margin;mso-height-relative:margin;v-text-anchor:top" o:gfxdata="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" fillcolor="#00b0f0" strokeweight=".5pt">
+                <v:fill opacity="10280f"/>
+                <v:textbox>
+                  <w:txbxContent>
+                    <w:p>
+                      <w:r>
+                        <w:t>countNegative = 25</w:t>
+                      </w:r>
+                    </w:p>
+                  </w:txbxContent>
+                </v:textbox>
+                <w10:wrap anchorx="margin"/>
+              </v:shape>
+            </w:pict>
+          </mc:Fallback>
+        </mc:AlternateContent>
+      </w:r>
+      <w:r>
+        <w:rPr>
+          <w:noProof/>
+        </w:rPr>
+        <mc:AlternateContent>
+          <mc:Choice Requires="wps">
+            <w:drawing>
               <wp:anchor distT="0" distB="0" distL="114300" distR="114300" simplePos="0" relativeHeight="251677696" behindDoc="0" locked="0" layoutInCell="1" allowOverlap="1" wp14:anchorId="00711170" wp14:editId="2F01FB12">
                 <wp:simplePos x="0" y="0"/>
                 <wp:positionH relativeFrom="column">
@@ -2100,16 +1946,8 @@
                       <wps:txbx>
                         <w:txbxContent>
                           <w:p>
-                            <w:proofErr w:type="spellStart"/>
                             <w:r>
-                              <w:t>countPositive</w:t>
-                            </w:r>
-                            <w:proofErr w:type="spellEnd"/>
-                            <w:r>
-                              <w:t xml:space="preserve"> = </w:t>
-                            </w:r>
-                            <w:r>
-                              <w:t>8</w:t>
+                              <w:t>countPositive = 8</w:t>
                             </w:r>
                           </w:p>
                         </w:txbxContent>
@@ -2139,16 +1977,8 @@
                 <v:textbox>
                   <w:txbxContent>
                     <w:p>
-                      <w:proofErr w:type="spellStart"/>
                       <w:r>
-                        <w:t>countPositive</w:t>
-                      </w:r>
-                      <w:proofErr w:type="spellEnd"/>
-                      <w:r>
-                        <w:t xml:space="preserve"> = </w:t>
-                      </w:r>
-                      <w:r>
-                        <w:t>8</w:t>
+                        <w:t>countPositive = 8</w:t>
                       </w:r>
                     </w:p>
                   </w:txbxContent>
@@ -2167,18 +1997,18 @@
         <mc:AlternateContent>
           <mc:Choice Requires="wps">
             <w:drawing>
-              <wp:anchor distT="0" distB="0" distL="114300" distR="114300" simplePos="0" relativeHeight="251712512" behindDoc="0" locked="0" layoutInCell="1" allowOverlap="1" wp14:anchorId="4F9D68A8" wp14:editId="6EE5CB87">
+              <wp:anchor distT="0" distB="0" distL="114300" distR="114300" simplePos="0" relativeHeight="251714560" behindDoc="0" locked="0" layoutInCell="1" allowOverlap="1" wp14:anchorId="7CA0A222" wp14:editId="3BA58052">
                 <wp:simplePos x="0" y="0"/>
-                <wp:positionH relativeFrom="margin">
-                  <wp:posOffset>4739640</wp:posOffset>
+                <wp:positionH relativeFrom="column">
+                  <wp:posOffset>2755900</wp:posOffset>
                 </wp:positionH>
                 <wp:positionV relativeFrom="paragraph">
-                  <wp:posOffset>43180</wp:posOffset>
+                  <wp:posOffset>34290</wp:posOffset>
                 </wp:positionV>
-                <wp:extent cx="1927860" cy="838200"/>
-                <wp:effectExtent l="0" t="0" r="15240" b="19050"/>
+                <wp:extent cx="1257300" cy="304800"/>
+                <wp:effectExtent l="0" t="0" r="19050" b="19050"/>
                 <wp:wrapNone/>
-                <wp:docPr id="30" name="Text Box 30"/>
+                <wp:docPr id="7" name="Text Box 7"/>
                 <wp:cNvGraphicFramePr/>
                 <a:graphic xmlns:a="http://schemas.openxmlformats.org/drawingml/2006/main">
                   <a:graphicData uri="http://schemas.microsoft.com/office/word/2010/wordprocessingShape">
@@ -2187,14 +2017,14 @@
                       <wps:spPr>
                         <a:xfrm>
                           <a:off x="0" y="0"/>
-                          <a:ext cx="1927860" cy="838200"/>
+                          <a:ext cx="1257300" cy="304800"/>
                         </a:xfrm>
                         <a:prstGeom prst="rect">
                           <a:avLst/>
                         </a:prstGeom>
                         <a:solidFill>
-                          <a:srgbClr val="00B0F0">
-                            <a:alpha val="15686"/>
+                          <a:srgbClr val="FF0000">
+                            <a:alpha val="16078"/>
                           </a:srgbClr>
                         </a:solidFill>
                         <a:ln w="6350">
@@ -2207,15 +2037,7 @@
                         <w:txbxContent>
                           <w:p>
                             <w:r>
-                              <w:t xml:space="preserve">The blacks </w:t>
-                            </w:r>
-                            <w:proofErr w:type="gramStart"/>
-                            <w:r>
-                              <w:t>shows</w:t>
-                            </w:r>
-                            <w:proofErr w:type="gramEnd"/>
-                            <w:r>
-                              <w:t xml:space="preserve"> how far we would have progressed if we had not adjusted. The green bar shows the adjustment</w:t>
+                              <w:t>countPositive = 8</w:t>
                             </w:r>
                           </w:p>
                         </w:txbxContent>
@@ -2240,21 +2062,113 @@
           </mc:Choice>
           <mc:Fallback>
             <w:pict>
-              <v:shape w14:anchorId="4F9D68A8" id="Text Box 30" o:spid="_x0000_s1035" type="#_x0000_t202" style="position:absolute;margin-left:373.2pt;margin-top:3.4pt;width:151.8pt;height:66pt;z-index:251712512;visibility:visible;mso-wrap-style:square;mso-width-percent:0;mso-height-percent:0;mso-wrap-distance-left:9pt;mso-wrap-distance-top:0;mso-wrap-distance-right:9pt;mso-wrap-distance-bottom:0;mso-position-horizontal:absolute;mso-position-horizontal-relative:margin;mso-position-vertical:absolute;mso-position-vertical-relative:text;mso-width-percent:0;mso-height-percent:0;mso-width-relative:margin;mso-height-relative:margin;v-text-anchor:top" o:gfxdata="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" fillcolor="#00b0f0" strokeweight=".5pt">
+              <v:shape w14:anchorId="7CA0A222" id="Text Box 7" o:spid="_x0000_s1035" type="#_x0000_t202" style="position:absolute;margin-left:217pt;margin-top:2.7pt;width:99pt;height:24pt;z-index:251714560;visibility:visible;mso-wrap-style:square;mso-width-percent:0;mso-height-percent:0;mso-wrap-distance-left:9pt;mso-wrap-distance-top:0;mso-wrap-distance-right:9pt;mso-wrap-distance-bottom:0;mso-position-horizontal:absolute;mso-position-horizontal-relative:text;mso-position-vertical:absolute;mso-position-vertical-relative:text;mso-width-percent:0;mso-height-percent:0;mso-width-relative:margin;mso-height-relative:margin;v-text-anchor:top" o:gfxdata="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" fillcolor="red" strokeweight=".5pt">
+                <v:fill opacity="10537f"/>
+                <v:textbox>
+                  <w:txbxContent>
+                    <w:p>
+                      <w:r>
+                        <w:t>countPositive = 8</w:t>
+                      </w:r>
+                    </w:p>
+                  </w:txbxContent>
+                </v:textbox>
+              </v:shape>
+            </w:pict>
+          </mc:Fallback>
+        </mc:AlternateContent>
+      </w:r>
+      <w:r>
+        <w:rPr>
+          <w:noProof/>
+        </w:rPr>
+        <mc:AlternateContent>
+          <mc:Choice Requires="wps">
+            <w:drawing>
+              <wp:anchor distT="0" distB="0" distL="114300" distR="114300" simplePos="0" relativeHeight="251712512" behindDoc="0" locked="0" layoutInCell="1" allowOverlap="1" wp14:anchorId="4F9D68A8" wp14:editId="4C803886">
+                <wp:simplePos x="0" y="0"/>
+                <wp:positionH relativeFrom="margin">
+                  <wp:posOffset>4739640</wp:posOffset>
+                </wp:positionH>
+                <wp:positionV relativeFrom="paragraph">
+                  <wp:posOffset>43180</wp:posOffset>
+                </wp:positionV>
+                <wp:extent cx="1927860" cy="1112520"/>
+                <wp:effectExtent l="0" t="0" r="15240" b="11430"/>
+                <wp:wrapNone/>
+                <wp:docPr id="30" name="Text Box 30"/>
+                <wp:cNvGraphicFramePr/>
+                <a:graphic xmlns:a="http://schemas.openxmlformats.org/drawingml/2006/main">
+                  <a:graphicData uri="http://schemas.microsoft.com/office/word/2010/wordprocessingShape">
+                    <wps:wsp>
+                      <wps:cNvSpPr txBox="1"/>
+                      <wps:spPr>
+                        <a:xfrm>
+                          <a:off x="0" y="0"/>
+                          <a:ext cx="1927860" cy="1112520"/>
+                        </a:xfrm>
+                        <a:prstGeom prst="rect">
+                          <a:avLst/>
+                        </a:prstGeom>
+                        <a:solidFill>
+                          <a:srgbClr val="00B0F0">
+                            <a:alpha val="15686"/>
+                          </a:srgbClr>
+                        </a:solidFill>
+                        <a:ln w="6350">
+                          <a:solidFill>
+                            <a:prstClr val="black"/>
+                          </a:solidFill>
+                        </a:ln>
+                      </wps:spPr>
+                      <wps:txbx>
+                        <w:txbxContent>
+                          <w:p>
+                            <w:r>
+                              <w:t>The black</w:t>
+                            </w:r>
+                            <w:r>
+                              <w:t xml:space="preserve"> bar </w:t>
+                            </w:r>
+                            <w:r>
+                              <w:t>shows how far we would have progressed if we had not adjusted. The green bar shows the adjustment</w:t>
+                            </w:r>
+                          </w:p>
+                        </w:txbxContent>
+                      </wps:txbx>
+                      <wps:bodyPr rot="0" spcFirstLastPara="0" vertOverflow="overflow" horzOverflow="overflow" vert="horz" wrap="square" lIns="91440" tIns="45720" rIns="91440" bIns="45720" numCol="1" spcCol="0" rtlCol="0" fromWordArt="0" anchor="t" anchorCtr="0" forceAA="0" compatLnSpc="1">
+                        <a:prstTxWarp prst="textNoShape">
+                          <a:avLst/>
+                        </a:prstTxWarp>
+                        <a:noAutofit/>
+                      </wps:bodyPr>
+                    </wps:wsp>
+                  </a:graphicData>
+                </a:graphic>
+                <wp14:sizeRelH relativeFrom="margin">
+                  <wp14:pctWidth>0</wp14:pctWidth>
+                </wp14:sizeRelH>
+                <wp14:sizeRelV relativeFrom="margin">
+                  <wp14:pctHeight>0</wp14:pctHeight>
+                </wp14:sizeRelV>
+              </wp:anchor>
+            </w:drawing>
+          </mc:Choice>
+          <mc:Fallback>
+            <w:pict>
+              <v:shape w14:anchorId="4F9D68A8" id="Text Box 30" o:spid="_x0000_s1036" type="#_x0000_t202" style="position:absolute;margin-left:373.2pt;margin-top:3.4pt;width:151.8pt;height:87.6pt;z-index:251712512;visibility:visible;mso-wrap-style:square;mso-width-percent:0;mso-height-percent:0;mso-wrap-distance-left:9pt;mso-wrap-distance-top:0;mso-wrap-distance-right:9pt;mso-wrap-distance-bottom:0;mso-position-horizontal:absolute;mso-position-horizontal-relative:margin;mso-position-vertical:absolute;mso-position-vertical-relative:text;mso-width-percent:0;mso-height-percent:0;mso-width-relative:margin;mso-height-relative:margin;v-text-anchor:top" o:gfxdata="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" fillcolor="#00b0f0" strokeweight=".5pt">
                 <v:fill opacity="10280f"/>
                 <v:textbox>
                   <w:txbxContent>
                     <w:p>
                       <w:r>
-                        <w:t xml:space="preserve">The blacks </w:t>
+                        <w:t>The black</w:t>
                       </w:r>
-                      <w:proofErr w:type="gramStart"/>
                       <w:r>
-                        <w:t>shows</w:t>
+                        <w:t xml:space="preserve"> bar </w:t>
                       </w:r>
-                      <w:proofErr w:type="gramEnd"/>
                       <w:r>
-                        <w:t xml:space="preserve"> how far we would have progressed if we had not adjusted. The green bar shows the adjustment</w:t>
+                        <w:t>shows how far we would have progressed if we had not adjusted. The green bar shows the adjustment</w:t>
                       </w:r>
                     </w:p>
                   </w:txbxContent>
@@ -2310,31 +2224,7 @@
                         <w:txbxContent>
                           <w:p>
                             <w:r>
-                              <w:t xml:space="preserve">Increment count by 1, </w:t>
-                            </w:r>
-                            <w:proofErr w:type="spellStart"/>
-                            <w:r>
-                              <w:t>countPositive</w:t>
-                            </w:r>
-                            <w:proofErr w:type="spellEnd"/>
-                            <w:r>
-                              <w:t xml:space="preserve"> is larger than </w:t>
-                            </w:r>
-                            <w:proofErr w:type="spellStart"/>
-                            <w:r>
-                              <w:t>countNegative</w:t>
-                            </w:r>
-                            <w:proofErr w:type="spellEnd"/>
-                            <w:r>
-                              <w:t xml:space="preserve"> and </w:t>
-                            </w:r>
-                            <w:proofErr w:type="spellStart"/>
-                            <w:r>
-                              <w:t>countPositive</w:t>
-                            </w:r>
-                            <w:proofErr w:type="spellEnd"/>
-                            <w:r>
-                              <w:t xml:space="preserve"> is increasing</w:t>
+                              <w:t>Increment count by 1, countPositive is larger than countNegative and countPositive is increasing</w:t>
                             </w:r>
                           </w:p>
                         </w:txbxContent>
@@ -2359,36 +2249,12 @@
           </mc:Choice>
           <mc:Fallback>
             <w:pict>
-              <v:shape w14:anchorId="1A7FEE3E" id="Text Box 23" o:spid="_x0000_s1036" type="#_x0000_t202" style="position:absolute;margin-left:-49.8pt;margin-top:10.2pt;width:172.2pt;height:69pt;z-index:251698176;visibility:visible;mso-wrap-style:square;mso-width-percent:0;mso-height-percent:0;mso-wrap-distance-left:9pt;mso-wrap-distance-top:0;mso-wrap-distance-right:9pt;mso-wrap-distance-bottom:0;mso-position-horizontal:absolute;mso-position-horizontal-relative:text;mso-position-vertical:absolute;mso-position-vertical-relative:text;mso-width-percent:0;mso-height-percent:0;mso-width-relative:margin;mso-height-relative:margin;v-text-anchor:top" o:gfxdata="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" filled="f" strokecolor="#0070c0" strokeweight="2.25pt">
+              <v:shape w14:anchorId="1A7FEE3E" id="Text Box 23" o:spid="_x0000_s1037" type="#_x0000_t202" style="position:absolute;margin-left:-49.8pt;margin-top:10.2pt;width:172.2pt;height:69pt;z-index:251698176;visibility:visible;mso-wrap-style:square;mso-width-percent:0;mso-height-percent:0;mso-wrap-distance-left:9pt;mso-wrap-distance-top:0;mso-wrap-distance-right:9pt;mso-wrap-distance-bottom:0;mso-position-horizontal:absolute;mso-position-horizontal-relative:text;mso-position-vertical:absolute;mso-position-vertical-relative:text;mso-width-percent:0;mso-height-percent:0;mso-width-relative:margin;mso-height-relative:margin;v-text-anchor:top" o:gfxdata="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" filled="f" strokecolor="#0070c0" strokeweight="2.25pt">
                 <v:textbox>
                   <w:txbxContent>
                     <w:p>
                       <w:r>
-                        <w:t xml:space="preserve">Increment count by 1, </w:t>
-                      </w:r>
-                      <w:proofErr w:type="spellStart"/>
-                      <w:r>
-                        <w:t>countPositive</w:t>
-                      </w:r>
-                      <w:proofErr w:type="spellEnd"/>
-                      <w:r>
-                        <w:t xml:space="preserve"> is larger than </w:t>
-                      </w:r>
-                      <w:proofErr w:type="spellStart"/>
-                      <w:r>
-                        <w:t>countNegative</w:t>
-                      </w:r>
-                      <w:proofErr w:type="spellEnd"/>
-                      <w:r>
-                        <w:t xml:space="preserve"> and </w:t>
-                      </w:r>
-                      <w:proofErr w:type="spellStart"/>
-                      <w:r>
-                        <w:t>countPositive</w:t>
-                      </w:r>
-                      <w:proofErr w:type="spellEnd"/>
-                      <w:r>
-                        <w:t xml:space="preserve"> is increasing</w:t>
+                        <w:t>Increment count by 1, countPositive is larger than countNegative and countPositive is increasing</w:t>
                       </w:r>
                     </w:p>
                   </w:txbxContent>

</xml_diff>